<commit_message>
ajustando código e explicação
</commit_message>
<xml_diff>
--- a/ga_examples/algoritmos_genéticos/exp.docx
+++ b/ga_examples/algoritmos_genéticos/exp.docx
@@ -4,16 +4,578 @@
   <w:body>
     <w:p>
       <w:pPr>
-        <w:rPr>
-          <w:rFonts w:ascii="Century Schoolbook" w:hAnsi="Century Schoolbook"/>
-          <w:b/>
-        </w:rPr>
-      </w:pPr>
-      <w:r>
-        <w:rPr>
-          <w:rFonts w:ascii="Century Schoolbook" w:hAnsi="Century Schoolbook"/>
-          <w:b/>
-        </w:rPr>
+        <w:jc w:val="both"/>
+        <w:rPr>
+          <w:rFonts w:ascii="Century Schoolbook" w:hAnsi="Century Schoolbook"/>
+          <w:b/>
+        </w:rPr>
+      </w:pPr>
+      <w:r>
+        <w:rPr>
+          <w:rFonts w:ascii="Century Schoolbook" w:hAnsi="Century Schoolbook"/>
+          <w:b/>
+        </w:rPr>
+        <w:t>Definindo o problema</w:t>
+      </w:r>
+    </w:p>
+    <w:p>
+      <w:pPr>
+        <w:jc w:val="both"/>
+        <w:rPr>
+          <w:rFonts w:ascii="Century Schoolbook" w:hAnsi="Century Schoolbook"/>
+        </w:rPr>
+      </w:pPr>
+      <w:r>
+        <w:rPr>
+          <w:rFonts w:ascii="Century Schoolbook" w:hAnsi="Century Schoolbook"/>
+        </w:rPr>
+        <w:t xml:space="preserve">Vamos adotar como </w:t>
+      </w:r>
+      <w:r>
+        <w:rPr>
+          <w:rFonts w:ascii="Century Schoolbook" w:hAnsi="Century Schoolbook"/>
+        </w:rPr>
+        <w:t xml:space="preserve">problema </w:t>
+      </w:r>
+      <w:r>
+        <w:rPr>
+          <w:rFonts w:ascii="Century Schoolbook" w:hAnsi="Century Schoolbook"/>
+        </w:rPr>
+        <w:t xml:space="preserve">inicial </w:t>
+      </w:r>
+      <w:r>
+        <w:rPr>
+          <w:rFonts w:ascii="Century Schoolbook" w:hAnsi="Century Schoolbook"/>
+        </w:rPr>
+        <w:t xml:space="preserve">a relação </w:t>
+      </w:r>
+      <w:r>
+        <w:rPr>
+          <w:rFonts w:ascii="Century Schoolbook" w:hAnsi="Century Schoolbook"/>
+          <w:i/>
+        </w:rPr>
+        <w:t>perímetro/área</w:t>
+      </w:r>
+      <w:r>
+        <w:rPr>
+          <w:rFonts w:ascii="Century Schoolbook" w:hAnsi="Century Schoolbook"/>
+        </w:rPr>
+        <w:t xml:space="preserve"> de uma geometria. Se adotarmos o </w:t>
+      </w:r>
+      <w:r>
+        <w:rPr>
+          <w:rFonts w:ascii="Century Schoolbook" w:hAnsi="Century Schoolbook"/>
+        </w:rPr>
+        <w:t>paralelepípedo</w:t>
+      </w:r>
+      <w:r>
+        <w:rPr>
+          <w:rFonts w:ascii="Century Schoolbook" w:hAnsi="Century Schoolbook"/>
+        </w:rPr>
+        <w:t xml:space="preserve"> como geometria teríamos como</w:t>
+      </w:r>
+      <w:r>
+        <w:rPr>
+          <w:rFonts w:ascii="Century Schoolbook" w:hAnsi="Century Schoolbook"/>
+        </w:rPr>
+        <w:t xml:space="preserve"> </w:t>
+      </w:r>
+      <w:r>
+        <w:rPr>
+          <w:rFonts w:ascii="Century Schoolbook" w:hAnsi="Century Schoolbook"/>
+        </w:rPr>
+        <w:t xml:space="preserve">possíveis </w:t>
+      </w:r>
+      <w:r>
+        <w:rPr>
+          <w:rFonts w:ascii="Century Schoolbook" w:hAnsi="Century Schoolbook"/>
+        </w:rPr>
+        <w:t xml:space="preserve">parâmetros, </w:t>
+      </w:r>
+      <w:r>
+        <w:rPr>
+          <w:rFonts w:ascii="Century Schoolbook" w:hAnsi="Century Schoolbook"/>
+        </w:rPr>
+        <w:t>sua</w:t>
+      </w:r>
+      <w:r>
+        <w:rPr>
+          <w:rFonts w:ascii="Century Schoolbook" w:hAnsi="Century Schoolbook"/>
+        </w:rPr>
+        <w:t xml:space="preserve"> largura, altura e </w:t>
+      </w:r>
+      <w:r>
+        <w:rPr>
+          <w:rFonts w:ascii="Century Schoolbook" w:hAnsi="Century Schoolbook"/>
+        </w:rPr>
+        <w:t>sua</w:t>
+      </w:r>
+      <w:r>
+        <w:rPr>
+          <w:rFonts w:ascii="Century Schoolbook" w:hAnsi="Century Schoolbook"/>
+        </w:rPr>
+        <w:t xml:space="preserve"> profundidade.</w:t>
+      </w:r>
+    </w:p>
+    <w:p>
+      <w:pPr>
+        <w:jc w:val="both"/>
+        <w:rPr>
+          <w:rFonts w:ascii="Century Schoolbook" w:hAnsi="Century Schoolbook"/>
+        </w:rPr>
+      </w:pPr>
+    </w:p>
+    <w:p>
+      <w:pPr>
+        <w:jc w:val="both"/>
+        <w:rPr>
+          <w:rFonts w:ascii="Century Schoolbook" w:hAnsi="Century Schoolbook"/>
+        </w:rPr>
+      </w:pPr>
+      <w:r>
+        <w:rPr>
+          <w:rFonts w:ascii="Century Schoolbook" w:hAnsi="Century Schoolbook"/>
+        </w:rPr>
+        <w:t>C</w:t>
+      </w:r>
+      <w:r>
+        <w:rPr>
+          <w:rFonts w:ascii="Century Schoolbook" w:hAnsi="Century Schoolbook"/>
+        </w:rPr>
+        <w:t>ada parâmetro</w:t>
+      </w:r>
+      <w:r>
+        <w:rPr>
+          <w:rFonts w:ascii="Century Schoolbook" w:hAnsi="Century Schoolbook"/>
+        </w:rPr>
+        <w:t xml:space="preserve"> – largura, altura e profundidade – deve </w:t>
+      </w:r>
+      <w:r>
+        <w:rPr>
+          <w:rFonts w:ascii="Century Schoolbook" w:hAnsi="Century Schoolbook"/>
+        </w:rPr>
+        <w:t>possuir</w:t>
+      </w:r>
+      <w:r>
+        <w:rPr>
+          <w:rFonts w:ascii="Century Schoolbook" w:hAnsi="Century Schoolbook"/>
+        </w:rPr>
+        <w:t xml:space="preserve"> um </w:t>
+      </w:r>
+      <w:r>
+        <w:rPr>
+          <w:rFonts w:ascii="Century Schoolbook" w:hAnsi="Century Schoolbook"/>
+          <w:i/>
+        </w:rPr>
+        <w:t>nome</w:t>
+      </w:r>
+      <w:r>
+        <w:rPr>
+          <w:rFonts w:ascii="Century Schoolbook" w:hAnsi="Century Schoolbook"/>
+        </w:rPr>
+        <w:t xml:space="preserve"> e um </w:t>
+      </w:r>
+      <w:r>
+        <w:rPr>
+          <w:rFonts w:ascii="Century Schoolbook" w:hAnsi="Century Schoolbook"/>
+          <w:i/>
+        </w:rPr>
+        <w:t>valor</w:t>
+      </w:r>
+      <w:r>
+        <w:rPr>
+          <w:rFonts w:ascii="Century Schoolbook" w:hAnsi="Century Schoolbook"/>
+        </w:rPr>
+        <w:t>. Este valor</w:t>
+      </w:r>
+      <w:r>
+        <w:rPr>
+          <w:rFonts w:ascii="Century Schoolbook" w:hAnsi="Century Schoolbook"/>
+        </w:rPr>
+        <w:t>, por sua vez,</w:t>
+      </w:r>
+      <w:r>
+        <w:rPr>
+          <w:rFonts w:ascii="Century Schoolbook" w:hAnsi="Century Schoolbook"/>
+        </w:rPr>
+        <w:t xml:space="preserve"> deve ser percorrido dentro de </w:t>
+      </w:r>
+      <w:r>
+        <w:rPr>
+          <w:rFonts w:ascii="Century Schoolbook" w:hAnsi="Century Schoolbook"/>
+        </w:rPr>
+        <w:t xml:space="preserve">um </w:t>
+      </w:r>
+      <w:r>
+        <w:rPr>
+          <w:rFonts w:ascii="Century Schoolbook" w:hAnsi="Century Schoolbook"/>
+          <w:i/>
+        </w:rPr>
+        <w:t>valor mínimo</w:t>
+      </w:r>
+      <w:r>
+        <w:rPr>
+          <w:rFonts w:ascii="Century Schoolbook" w:hAnsi="Century Schoolbook"/>
+        </w:rPr>
+        <w:t xml:space="preserve"> e um </w:t>
+      </w:r>
+      <w:r>
+        <w:rPr>
+          <w:rFonts w:ascii="Century Schoolbook" w:hAnsi="Century Schoolbook"/>
+          <w:i/>
+        </w:rPr>
+        <w:t>valor máximo</w:t>
+      </w:r>
+      <w:r>
+        <w:rPr>
+          <w:rFonts w:ascii="Century Schoolbook" w:hAnsi="Century Schoolbook"/>
+        </w:rPr>
+        <w:t>.</w:t>
+      </w:r>
+      <w:r>
+        <w:rPr>
+          <w:rFonts w:ascii="Century Schoolbook" w:hAnsi="Century Schoolbook"/>
+        </w:rPr>
+        <w:t xml:space="preserve"> (o </w:t>
+      </w:r>
+      <w:r>
+        <w:rPr>
+          <w:rFonts w:ascii="Century Schoolbook" w:hAnsi="Century Schoolbook"/>
+          <w:i/>
+        </w:rPr>
+        <w:t>slide</w:t>
+      </w:r>
+      <w:r>
+        <w:rPr>
+          <w:rFonts w:ascii="Century Schoolbook" w:hAnsi="Century Schoolbook"/>
+        </w:rPr>
+        <w:t xml:space="preserve"> do </w:t>
+      </w:r>
+      <w:r>
+        <w:rPr>
+          <w:rFonts w:ascii="Century Schoolbook" w:hAnsi="Century Schoolbook"/>
+          <w:i/>
+        </w:rPr>
+        <w:t>Grasshopper</w:t>
+      </w:r>
+      <w:r>
+        <w:rPr>
+          <w:rFonts w:ascii="Century Schoolbook" w:hAnsi="Century Schoolbook"/>
+        </w:rPr>
+        <w:t>)</w:t>
+      </w:r>
+    </w:p>
+    <w:p>
+      <w:pPr>
+        <w:jc w:val="both"/>
+        <w:rPr>
+          <w:rFonts w:ascii="Century Schoolbook" w:hAnsi="Century Schoolbook"/>
+        </w:rPr>
+      </w:pPr>
+    </w:p>
+    <w:p>
+      <w:pPr>
+        <w:jc w:val="both"/>
+        <w:rPr>
+          <w:rFonts w:ascii="Century Schoolbook" w:hAnsi="Century Schoolbook"/>
+        </w:rPr>
+      </w:pPr>
+      <w:r>
+        <w:rPr>
+          <w:rFonts w:ascii="Century Schoolbook" w:hAnsi="Century Schoolbook"/>
+        </w:rPr>
+        <w:t>Fazendo analogia com um organismo vivo, o paralelepípedo seria um individuo constituído por um conjunto de genes – altura, largura e profundidade – que formaria seu DNA, ou seja, o c</w:t>
+      </w:r>
+      <w:r>
+        <w:rPr>
+          <w:rFonts w:ascii="Century Schoolbook" w:hAnsi="Century Schoolbook"/>
+        </w:rPr>
+        <w:t xml:space="preserve">omposto orgânico cujas </w:t>
+      </w:r>
+      <w:r>
+        <w:rPr>
+          <w:rFonts w:ascii="Century Schoolbook" w:hAnsi="Century Schoolbook"/>
+        </w:rPr>
+        <w:t>informações</w:t>
+      </w:r>
+      <w:r>
+        <w:rPr>
+          <w:rFonts w:ascii="Century Schoolbook" w:hAnsi="Century Schoolbook"/>
+        </w:rPr>
+        <w:t xml:space="preserve"> contêm as instruções genéticas que coordenam o desenvolvimento e funcionamento de </w:t>
+      </w:r>
+      <w:r>
+        <w:rPr>
+          <w:rFonts w:ascii="Century Schoolbook" w:hAnsi="Century Schoolbook"/>
+        </w:rPr>
+        <w:t>sua forma.</w:t>
+      </w:r>
+    </w:p>
+    <w:p>
+      <w:pPr>
+        <w:jc w:val="both"/>
+        <w:rPr>
+          <w:rFonts w:ascii="Century Schoolbook" w:hAnsi="Century Schoolbook"/>
+        </w:rPr>
+      </w:pPr>
+      <m:oMathPara>
+        <m:oMath>
+          <m:sSup>
+            <m:sSupPr>
+              <m:ctrlPr>
+                <w:rPr>
+                  <w:rFonts w:ascii="Cambria Math" w:hAnsi="Cambria Math"/>
+                  <w:i/>
+                </w:rPr>
+              </m:ctrlPr>
+            </m:sSupPr>
+            <m:e>
+              <m:r>
+                <w:rPr>
+                  <w:rFonts w:ascii="Cambria Math" w:hAnsi="Cambria Math"/>
+                </w:rPr>
+                <m:t>indivíduo</m:t>
+              </m:r>
+            </m:e>
+            <m:sup>
+              <m:r>
+                <w:rPr>
+                  <w:rFonts w:ascii="Cambria Math" w:hAnsi="Cambria Math"/>
+                </w:rPr>
+                <m:t>conjunto de parâmetro (DNA)</m:t>
+              </m:r>
+            </m:sup>
+          </m:sSup>
+          <m:d>
+            <m:dPr>
+              <m:begChr m:val="{"/>
+              <m:endChr m:val=""/>
+              <m:ctrlPr>
+                <w:rPr>
+                  <w:rFonts w:ascii="Cambria Math" w:hAnsi="Cambria Math"/>
+                  <w:i/>
+                </w:rPr>
+              </m:ctrlPr>
+            </m:dPr>
+            <m:e>
+              <m:eqArr>
+                <m:eqArrPr>
+                  <m:ctrlPr>
+                    <w:rPr>
+                      <w:rFonts w:ascii="Cambria Math" w:hAnsi="Cambria Math"/>
+                      <w:i/>
+                    </w:rPr>
+                  </m:ctrlPr>
+                </m:eqArrPr>
+                <m:e>
+                  <m:r>
+                    <w:rPr>
+                      <w:rFonts w:ascii="Cambria Math" w:hAnsi="Cambria Math"/>
+                    </w:rPr>
+                    <m:t>parâmetro 01:altura=2,00</m:t>
+                  </m:r>
+                </m:e>
+                <m:e>
+                  <m:r>
+                    <w:rPr>
+                      <w:rFonts w:ascii="Cambria Math" w:hAnsi="Cambria Math"/>
+                    </w:rPr>
+                    <m:t>parâmetro 02:largura=5,00</m:t>
+                  </m:r>
+                </m:e>
+                <m:e>
+                  <m:r>
+                    <w:rPr>
+                      <w:rFonts w:ascii="Cambria Math" w:hAnsi="Cambria Math"/>
+                    </w:rPr>
+                    <m:t>parâmetro 03:profundidade=10,00</m:t>
+                  </m:r>
+                </m:e>
+              </m:eqArr>
+            </m:e>
+          </m:d>
+        </m:oMath>
+      </m:oMathPara>
+    </w:p>
+    <w:p>
+      <w:pPr>
+        <w:jc w:val="both"/>
+        <w:rPr>
+          <w:rFonts w:ascii="Century Schoolbook" w:hAnsi="Century Schoolbook"/>
+        </w:rPr>
+      </w:pPr>
+    </w:p>
+    <w:p>
+      <w:pPr>
+        <w:jc w:val="both"/>
+        <w:rPr>
+          <w:rFonts w:ascii="Century Schoolbook" w:hAnsi="Century Schoolbook"/>
+        </w:rPr>
+      </w:pPr>
+      <w:r>
+        <w:rPr>
+          <w:rFonts w:ascii="Century Schoolbook" w:hAnsi="Century Schoolbook"/>
+        </w:rPr>
+        <w:t>Todo problema</w:t>
+      </w:r>
+      <w:r>
+        <w:rPr>
+          <w:rFonts w:ascii="Century Schoolbook" w:hAnsi="Century Schoolbook"/>
+        </w:rPr>
+        <w:t xml:space="preserve"> de </w:t>
+      </w:r>
+      <w:proofErr w:type="gramStart"/>
+      <w:r>
+        <w:rPr>
+          <w:rFonts w:ascii="Century Schoolbook" w:hAnsi="Century Schoolbook"/>
+        </w:rPr>
+        <w:t>otimização</w:t>
+      </w:r>
+      <w:proofErr w:type="gramEnd"/>
+      <w:r>
+        <w:rPr>
+          <w:rFonts w:ascii="Century Schoolbook" w:hAnsi="Century Schoolbook"/>
+        </w:rPr>
+        <w:t xml:space="preserve"> precisa ter um </w:t>
+      </w:r>
+      <w:r>
+        <w:rPr>
+          <w:rFonts w:ascii="Century Schoolbook" w:hAnsi="Century Schoolbook"/>
+        </w:rPr>
+        <w:t>função-objetivo</w:t>
+      </w:r>
+      <w:r>
+        <w:rPr>
+          <w:rFonts w:ascii="Century Schoolbook" w:hAnsi="Century Schoolbook"/>
+        </w:rPr>
+        <w:t xml:space="preserve">. </w:t>
+      </w:r>
+      <w:r>
+        <w:rPr>
+          <w:rFonts w:ascii="Century Schoolbook" w:hAnsi="Century Schoolbook"/>
+        </w:rPr>
+        <w:t xml:space="preserve">A função-objetivo é o objeto </w:t>
+      </w:r>
+      <w:r>
+        <w:rPr>
+          <w:rFonts w:ascii="Century Schoolbook" w:hAnsi="Century Schoolbook"/>
+        </w:rPr>
+        <w:t>da</w:t>
+      </w:r>
+      <w:r>
+        <w:rPr>
+          <w:rFonts w:ascii="Century Schoolbook" w:hAnsi="Century Schoolbook"/>
+        </w:rPr>
+        <w:t xml:space="preserve"> otimização. P</w:t>
+      </w:r>
+      <w:r>
+        <w:rPr>
+          <w:rFonts w:ascii="Century Schoolbook" w:hAnsi="Century Schoolbook"/>
+        </w:rPr>
+        <w:t>ara este nosso problema, a função-objetivo é a relação perímetro/área. P</w:t>
+      </w:r>
+      <w:r>
+        <w:rPr>
+          <w:rFonts w:ascii="Century Schoolbook" w:hAnsi="Century Schoolbook"/>
+        </w:rPr>
+        <w:t>ode</w:t>
+      </w:r>
+      <w:r>
+        <w:rPr>
+          <w:rFonts w:ascii="Century Schoolbook" w:hAnsi="Century Schoolbook"/>
+        </w:rPr>
+        <w:t xml:space="preserve">ria </w:t>
+      </w:r>
+      <w:r>
+        <w:rPr>
+          <w:rFonts w:ascii="Century Schoolbook" w:hAnsi="Century Schoolbook"/>
+        </w:rPr>
+        <w:t>ser qualquer</w:t>
+      </w:r>
+      <w:r>
+        <w:rPr>
+          <w:rFonts w:ascii="Century Schoolbook" w:hAnsi="Century Schoolbook"/>
+        </w:rPr>
+        <w:t xml:space="preserve"> coisa </w:t>
+      </w:r>
+      <w:r>
+        <w:rPr>
+          <w:rFonts w:ascii="Century Schoolbook" w:hAnsi="Century Schoolbook"/>
+        </w:rPr>
+        <w:t>ou</w:t>
+      </w:r>
+      <w:r>
+        <w:rPr>
+          <w:rFonts w:ascii="Century Schoolbook" w:hAnsi="Century Schoolbook"/>
+        </w:rPr>
+        <w:t>, como dizem nesta área, poderia ser</w:t>
+      </w:r>
+      <w:r>
+        <w:rPr>
+          <w:rFonts w:ascii="Century Schoolbook" w:hAnsi="Century Schoolbook"/>
+        </w:rPr>
+        <w:t xml:space="preserve"> uma "caixa preta" onde sabemos apenas o formato das entradas e nos retorna um valor que queremos otimizar. A grande vantagem dos algoritmos genéticos esta no fato de não precisarmos saber como funciona esta função objetivo, apenas tê-la disponível para ser aplicada aos indivíduos e comparar os resultados.</w:t>
+      </w:r>
+    </w:p>
+    <w:p>
+      <w:pPr>
+        <w:jc w:val="both"/>
+        <w:rPr>
+          <w:rFonts w:ascii="Century Schoolbook" w:hAnsi="Century Schoolbook"/>
+        </w:rPr>
+      </w:pPr>
+    </w:p>
+    <w:p>
+      <w:pPr>
+        <w:jc w:val="both"/>
+        <w:rPr>
+          <w:rFonts w:ascii="Century Schoolbook" w:hAnsi="Century Schoolbook"/>
+        </w:rPr>
+      </w:pPr>
+      <w:r>
+        <w:rPr>
+          <w:rFonts w:ascii="Century Schoolbook" w:hAnsi="Century Schoolbook"/>
+        </w:rPr>
+        <w:t>Definido a função-objetivo, precisaremos definir se queremos maximizar ou minimizar nossa função-objetivo.</w:t>
+      </w:r>
+    </w:p>
+    <w:p>
+      <w:pPr>
+        <w:jc w:val="both"/>
+        <w:rPr>
+          <w:rFonts w:ascii="Century Schoolbook" w:hAnsi="Century Schoolbook"/>
+        </w:rPr>
+      </w:pPr>
+      <w:r>
+        <w:rPr>
+          <w:rFonts w:ascii="Century Schoolbook" w:hAnsi="Century Schoolbook"/>
+        </w:rPr>
+        <w:t xml:space="preserve"> [...]</w:t>
+      </w:r>
+    </w:p>
+    <w:p>
+      <w:pPr>
+        <w:jc w:val="both"/>
+        <w:rPr>
+          <w:rFonts w:ascii="Century Schoolbook" w:hAnsi="Century Schoolbook"/>
+          <w:b/>
+        </w:rPr>
+      </w:pPr>
+    </w:p>
+    <w:p>
+      <w:pPr>
+        <w:jc w:val="both"/>
+        <w:rPr>
+          <w:rFonts w:ascii="Century Schoolbook" w:hAnsi="Century Schoolbook"/>
+          <w:b/>
+        </w:rPr>
+      </w:pPr>
+      <w:r>
+        <w:rPr>
+          <w:rFonts w:ascii="Century Schoolbook" w:hAnsi="Century Schoolbook"/>
+          <w:b/>
+        </w:rPr>
+        <w:lastRenderedPageBreak/>
         <w:t xml:space="preserve">1 - </w:t>
       </w:r>
       <w:r>
@@ -36,6 +598,54 @@
           <w:b/>
         </w:rPr>
         <w:t>a classe produto</w:t>
+      </w:r>
+    </w:p>
+    <w:p>
+      <w:pPr>
+        <w:jc w:val="both"/>
+        <w:rPr>
+          <w:rFonts w:ascii="Century Schoolbook" w:hAnsi="Century Schoolbook"/>
+          <w:b/>
+        </w:rPr>
+      </w:pPr>
+    </w:p>
+    <w:p>
+      <w:pPr>
+        <w:jc w:val="both"/>
+        <w:rPr>
+          <w:rFonts w:ascii="Century Schoolbook" w:hAnsi="Century Schoolbook"/>
+        </w:rPr>
+      </w:pPr>
+      <w:r>
+        <w:rPr>
+          <w:rFonts w:ascii="Century Schoolbook" w:hAnsi="Century Schoolbook"/>
+        </w:rPr>
+        <w:t>Segundo a documentação do Python</w:t>
+      </w:r>
+      <w:r>
+        <w:rPr>
+          <w:rStyle w:val="Refdenotaderodap"/>
+          <w:rFonts w:ascii="Century Schoolbook" w:hAnsi="Century Schoolbook"/>
+        </w:rPr>
+        <w:footnoteReference w:id="1"/>
+      </w:r>
+      <w:r>
+        <w:rPr>
+          <w:rFonts w:ascii="Century Schoolbook" w:hAnsi="Century Schoolbook"/>
+        </w:rPr>
+        <w:t>, uma classe associa dados (atributos) e operações (métodos) numa só estrutura. Um objeto é uma instância de uma classe.</w:t>
+      </w:r>
+      <w:r>
+        <w:rPr>
+          <w:rFonts w:ascii="Century Schoolbook" w:hAnsi="Century Schoolbook"/>
+        </w:rPr>
+        <w:t xml:space="preserve"> </w:t>
+      </w:r>
+      <w:r>
+        <w:rPr>
+          <w:rFonts w:ascii="Century Schoolbook" w:hAnsi="Century Schoolbook"/>
+        </w:rPr>
+        <w:t>Classes proporcionam uma forma de organizar dados e funcionalidades juntas. Criar uma nova classe cria um novo “tipo” de objeto, permitindo que novas “instâncias” desse tipo sejam produzidas. Cada instância da classe pode ter atributos anexados a ela, para manter seu estado. Instâncias da classe também podem ter métodos (definidos pela classe) para modificar seu estado.</w:t>
       </w:r>
     </w:p>
     <w:p>
@@ -46,12 +656,11 @@
         <w:spacing w:line="240" w:lineRule="auto"/>
         <w:rPr>
           <w:rFonts w:ascii="Courier New" w:hAnsi="Courier New" w:cs="Courier New"/>
-          <w:b/>
           <w:bCs/>
           <w:color w:val="0000FF"/>
           <w:sz w:val="20"/>
           <w:szCs w:val="20"/>
-          <w:lang w:val="en-US" w:eastAsia="en-US"/>
+          <w:lang w:eastAsia="en-US"/>
         </w:rPr>
       </w:pPr>
     </w:p>
@@ -63,25 +672,6 @@
         <w:spacing w:line="240" w:lineRule="auto"/>
         <w:rPr>
           <w:rFonts w:ascii="Courier New" w:hAnsi="Courier New" w:cs="Courier New"/>
-          <w:color w:val="000000"/>
-          <w:sz w:val="20"/>
-          <w:szCs w:val="20"/>
-          <w:lang w:eastAsia="en-US"/>
-        </w:rPr>
-      </w:pPr>
-      <w:r>
-        <w:rPr>
-          <w:rFonts w:ascii="Courier New" w:hAnsi="Courier New" w:cs="Courier New"/>
-          <w:color w:val="000000"/>
-          <w:sz w:val="20"/>
-          <w:szCs w:val="20"/>
-          <w:lang w:eastAsia="en-US"/>
-        </w:rPr>
-        <w:t>[001]</w:t>
-      </w:r>
-      <w:r>
-        <w:rPr>
-          <w:rFonts w:ascii="Courier New" w:hAnsi="Courier New" w:cs="Courier New"/>
           <w:b/>
           <w:bCs/>
           <w:color w:val="0000FF"/>
@@ -89,30 +679,7 @@
           <w:szCs w:val="20"/>
           <w:lang w:eastAsia="en-US"/>
         </w:rPr>
-        <w:t xml:space="preserve">class </w:t>
-      </w:r>
-      <w:r>
-        <w:rPr>
-          <w:rFonts w:ascii="Courier New" w:hAnsi="Courier New" w:cs="Courier New"/>
-          <w:b/>
-          <w:bCs/>
-          <w:color w:val="191970"/>
-          <w:sz w:val="20"/>
-          <w:szCs w:val="20"/>
-          <w:lang w:eastAsia="en-US"/>
-        </w:rPr>
-        <w:t>Parametro</w:t>
-      </w:r>
-      <w:r>
-        <w:rPr>
-          <w:rFonts w:ascii="Courier New" w:hAnsi="Courier New" w:cs="Courier New"/>
-          <w:color w:val="000000"/>
-          <w:sz w:val="20"/>
-          <w:szCs w:val="20"/>
-          <w:lang w:eastAsia="en-US"/>
-        </w:rPr>
-        <w:t>():</w:t>
-      </w:r>
+      </w:pPr>
     </w:p>
     <w:p>
       <w:pPr>
@@ -136,19 +703,19 @@
           <w:szCs w:val="20"/>
           <w:lang w:eastAsia="en-US"/>
         </w:rPr>
-        <w:t>[002]</w:t>
-      </w:r>
-      <w:r>
-        <w:rPr>
-          <w:rFonts w:ascii="Courier New" w:hAnsi="Courier New" w:cs="Courier New"/>
-          <w:color w:val="000000"/>
-          <w:sz w:val="20"/>
-          <w:szCs w:val="20"/>
-          <w:lang w:eastAsia="en-US"/>
-        </w:rPr>
-        <w:t xml:space="preserve">    </w:t>
-      </w:r>
-      <w:proofErr w:type="spellStart"/>
+        <w:t>[001</w:t>
+      </w:r>
+      <w:proofErr w:type="gramStart"/>
+      <w:r>
+        <w:rPr>
+          <w:rFonts w:ascii="Courier New" w:hAnsi="Courier New" w:cs="Courier New"/>
+          <w:color w:val="000000"/>
+          <w:sz w:val="20"/>
+          <w:szCs w:val="20"/>
+          <w:lang w:eastAsia="en-US"/>
+        </w:rPr>
+        <w:t>]</w:t>
+      </w:r>
       <w:r>
         <w:rPr>
           <w:rFonts w:ascii="Courier New" w:hAnsi="Courier New" w:cs="Courier New"/>
@@ -159,9 +726,9 @@
           <w:szCs w:val="20"/>
           <w:lang w:eastAsia="en-US"/>
         </w:rPr>
-        <w:t>def</w:t>
-      </w:r>
-      <w:proofErr w:type="spellEnd"/>
+        <w:t>class</w:t>
+      </w:r>
+      <w:proofErr w:type="gramEnd"/>
       <w:r>
         <w:rPr>
           <w:rFonts w:ascii="Courier New" w:hAnsi="Courier New" w:cs="Courier New"/>
@@ -184,17 +751,17 @@
           <w:szCs w:val="20"/>
           <w:lang w:eastAsia="en-US"/>
         </w:rPr>
-        <w:t>__init__</w:t>
-      </w:r>
-      <w:r>
-        <w:rPr>
-          <w:rFonts w:ascii="Courier New" w:hAnsi="Courier New" w:cs="Courier New"/>
-          <w:color w:val="000000"/>
-          <w:sz w:val="20"/>
-          <w:szCs w:val="20"/>
-          <w:lang w:eastAsia="en-US"/>
-        </w:rPr>
-        <w:t>(self, nome, minimo, maximo):</w:t>
+        <w:t>Parametro</w:t>
+      </w:r>
+      <w:r>
+        <w:rPr>
+          <w:rFonts w:ascii="Courier New" w:hAnsi="Courier New" w:cs="Courier New"/>
+          <w:color w:val="000000"/>
+          <w:sz w:val="20"/>
+          <w:szCs w:val="20"/>
+          <w:lang w:eastAsia="en-US"/>
+        </w:rPr>
+        <w:t>():</w:t>
       </w:r>
     </w:p>
     <w:p>
@@ -219,39 +786,65 @@
           <w:szCs w:val="20"/>
           <w:lang w:eastAsia="en-US"/>
         </w:rPr>
-        <w:t>[003]</w:t>
-      </w:r>
-      <w:r>
-        <w:rPr>
-          <w:rFonts w:ascii="Courier New" w:hAnsi="Courier New" w:cs="Courier New"/>
-          <w:color w:val="008000"/>
-          <w:sz w:val="20"/>
-          <w:szCs w:val="20"/>
-          <w:lang w:eastAsia="en-US"/>
-        </w:rPr>
-        <w:t xml:space="preserve">        </w:t>
-      </w:r>
-      <w:proofErr w:type="gramStart"/>
-      <w:r>
-        <w:rPr>
-          <w:rFonts w:ascii="Courier New" w:hAnsi="Courier New" w:cs="Courier New"/>
-          <w:color w:val="000000"/>
-          <w:sz w:val="20"/>
-          <w:szCs w:val="20"/>
-          <w:lang w:eastAsia="en-US"/>
-        </w:rPr>
-        <w:t>self.</w:t>
-      </w:r>
-      <w:proofErr w:type="gramEnd"/>
-      <w:r>
-        <w:rPr>
-          <w:rFonts w:ascii="Courier New" w:hAnsi="Courier New" w:cs="Courier New"/>
-          <w:color w:val="000000"/>
-          <w:sz w:val="20"/>
-          <w:szCs w:val="20"/>
-          <w:lang w:eastAsia="en-US"/>
-        </w:rPr>
-        <w:t>nome = nome</w:t>
+        <w:t>[002]</w:t>
+      </w:r>
+      <w:r>
+        <w:rPr>
+          <w:rFonts w:ascii="Courier New" w:hAnsi="Courier New" w:cs="Courier New"/>
+          <w:color w:val="000000"/>
+          <w:sz w:val="20"/>
+          <w:szCs w:val="20"/>
+          <w:lang w:eastAsia="en-US"/>
+        </w:rPr>
+        <w:t xml:space="preserve">    </w:t>
+      </w:r>
+      <w:proofErr w:type="spellStart"/>
+      <w:r>
+        <w:rPr>
+          <w:rFonts w:ascii="Courier New" w:hAnsi="Courier New" w:cs="Courier New"/>
+          <w:b/>
+          <w:bCs/>
+          <w:color w:val="0000FF"/>
+          <w:sz w:val="20"/>
+          <w:szCs w:val="20"/>
+          <w:lang w:eastAsia="en-US"/>
+        </w:rPr>
+        <w:t>def</w:t>
+      </w:r>
+      <w:proofErr w:type="spellEnd"/>
+      <w:r>
+        <w:rPr>
+          <w:rFonts w:ascii="Courier New" w:hAnsi="Courier New" w:cs="Courier New"/>
+          <w:b/>
+          <w:bCs/>
+          <w:color w:val="0000FF"/>
+          <w:sz w:val="20"/>
+          <w:szCs w:val="20"/>
+          <w:lang w:eastAsia="en-US"/>
+        </w:rPr>
+        <w:t xml:space="preserve"> </w:t>
+      </w:r>
+      <w:r>
+        <w:rPr>
+          <w:rFonts w:ascii="Courier New" w:hAnsi="Courier New" w:cs="Courier New"/>
+          <w:b/>
+          <w:bCs/>
+          <w:color w:val="191970"/>
+          <w:sz w:val="20"/>
+          <w:szCs w:val="20"/>
+          <w:lang w:eastAsia="en-US"/>
+        </w:rPr>
+        <w:t>__init__</w:t>
+      </w:r>
+      <w:r>
+        <w:rPr>
+          <w:rFonts w:ascii="Courier New" w:hAnsi="Courier New" w:cs="Courier New"/>
+          <w:color w:val="000000"/>
+          <w:sz w:val="20"/>
+          <w:szCs w:val="20"/>
+          <w:lang w:eastAsia="en-US"/>
+        </w:rPr>
+        <w:t>(self, nome, minimo, maximo):</w:t>
       </w:r>
     </w:p>
     <w:p>
@@ -276,12 +869,12 @@
           <w:szCs w:val="20"/>
           <w:lang w:eastAsia="en-US"/>
         </w:rPr>
-        <w:t>[004]</w:t>
-      </w:r>
-      <w:r>
-        <w:rPr>
-          <w:rFonts w:ascii="Courier New" w:hAnsi="Courier New" w:cs="Courier New"/>
-          <w:color w:val="000000"/>
+        <w:t>[003]</w:t>
+      </w:r>
+      <w:r>
+        <w:rPr>
+          <w:rFonts w:ascii="Courier New" w:hAnsi="Courier New" w:cs="Courier New"/>
+          <w:color w:val="008000"/>
           <w:sz w:val="20"/>
           <w:szCs w:val="20"/>
           <w:lang w:eastAsia="en-US"/>
@@ -308,7 +901,7 @@
           <w:szCs w:val="20"/>
           <w:lang w:eastAsia="en-US"/>
         </w:rPr>
-        <w:t>minimo = minimo</w:t>
+        <w:t>nome = nome</w:t>
       </w:r>
     </w:p>
     <w:p>
@@ -333,7 +926,7 @@
           <w:szCs w:val="20"/>
           <w:lang w:eastAsia="en-US"/>
         </w:rPr>
-        <w:t>[005]</w:t>
+        <w:t>[004]</w:t>
       </w:r>
       <w:r>
         <w:rPr>
@@ -365,7 +958,7 @@
           <w:szCs w:val="20"/>
           <w:lang w:eastAsia="en-US"/>
         </w:rPr>
-        <w:t>maximo = maximo</w:t>
+        <w:t>minimo = minimo</w:t>
       </w:r>
     </w:p>
     <w:p>
@@ -382,6 +975,48 @@
           <w:lang w:eastAsia="en-US"/>
         </w:rPr>
       </w:pPr>
+      <w:r>
+        <w:rPr>
+          <w:rFonts w:ascii="Courier New" w:hAnsi="Courier New" w:cs="Courier New"/>
+          <w:color w:val="000000"/>
+          <w:sz w:val="20"/>
+          <w:szCs w:val="20"/>
+          <w:lang w:eastAsia="en-US"/>
+        </w:rPr>
+        <w:t>[005]</w:t>
+      </w:r>
+      <w:r>
+        <w:rPr>
+          <w:rFonts w:ascii="Courier New" w:hAnsi="Courier New" w:cs="Courier New"/>
+          <w:color w:val="000000"/>
+          <w:sz w:val="20"/>
+          <w:szCs w:val="20"/>
+          <w:lang w:eastAsia="en-US"/>
+        </w:rPr>
+        <w:t xml:space="preserve">        </w:t>
+      </w:r>
+      <w:proofErr w:type="gramStart"/>
+      <w:r>
+        <w:rPr>
+          <w:rFonts w:ascii="Courier New" w:hAnsi="Courier New" w:cs="Courier New"/>
+          <w:color w:val="000000"/>
+          <w:sz w:val="20"/>
+          <w:szCs w:val="20"/>
+          <w:lang w:eastAsia="en-US"/>
+        </w:rPr>
+        <w:t>self.</w:t>
+      </w:r>
+      <w:proofErr w:type="gramEnd"/>
+      <w:r>
+        <w:rPr>
+          <w:rFonts w:ascii="Courier New" w:hAnsi="Courier New" w:cs="Courier New"/>
+          <w:color w:val="000000"/>
+          <w:sz w:val="20"/>
+          <w:szCs w:val="20"/>
+          <w:lang w:eastAsia="en-US"/>
+        </w:rPr>
+        <w:t>maximo = maximo</w:t>
+      </w:r>
     </w:p>
     <w:p>
       <w:pPr>
@@ -397,38 +1032,6 @@
           <w:lang w:eastAsia="en-US"/>
         </w:rPr>
       </w:pPr>
-      <w:r>
-        <w:rPr>
-          <w:rFonts w:ascii="Courier New" w:hAnsi="Courier New" w:cs="Courier New"/>
-          <w:color w:val="000000"/>
-          <w:sz w:val="20"/>
-          <w:szCs w:val="20"/>
-          <w:lang w:eastAsia="en-US"/>
-        </w:rPr>
-        <w:t>[007]</w:t>
-      </w:r>
-      <w:r>
-        <w:rPr>
-          <w:rFonts w:ascii="Courier New" w:hAnsi="Courier New" w:cs="Courier New"/>
-          <w:b/>
-          <w:bCs/>
-          <w:color w:val="0000FF"/>
-          <w:sz w:val="20"/>
-          <w:szCs w:val="20"/>
-          <w:lang w:eastAsia="en-US"/>
-        </w:rPr>
-        <w:t xml:space="preserve">if </w:t>
-      </w:r>
-      <w:r>
-        <w:rPr>
-          <w:rFonts w:ascii="Courier New" w:hAnsi="Courier New" w:cs="Courier New"/>
-          <w:color w:val="000000"/>
-          <w:sz w:val="20"/>
-          <w:szCs w:val="20"/>
-          <w:lang w:eastAsia="en-US"/>
-        </w:rPr>
-        <w:t>Toggle:</w:t>
-      </w:r>
     </w:p>
     <w:p>
       <w:pPr>
@@ -452,29 +1055,29 @@
           <w:szCs w:val="20"/>
           <w:lang w:eastAsia="en-US"/>
         </w:rPr>
-        <w:t>[008]</w:t>
-      </w:r>
-      <w:proofErr w:type="gramStart"/>
-      <w:r>
-        <w:rPr>
-          <w:rFonts w:ascii="Courier New" w:hAnsi="Courier New" w:cs="Courier New"/>
-          <w:color w:val="000000"/>
-          <w:sz w:val="20"/>
-          <w:szCs w:val="20"/>
-          <w:lang w:eastAsia="en-US"/>
-        </w:rPr>
-        <w:t xml:space="preserve">    </w:t>
-      </w:r>
-      <w:proofErr w:type="gramEnd"/>
-      <w:r>
-        <w:rPr>
-          <w:rFonts w:ascii="Courier New" w:hAnsi="Courier New" w:cs="Courier New"/>
-          <w:color w:val="000000"/>
-          <w:sz w:val="20"/>
-          <w:szCs w:val="20"/>
-          <w:lang w:eastAsia="en-US"/>
-        </w:rPr>
-        <w:t>lista_parametros = []</w:t>
+        <w:t>[007]</w:t>
+      </w:r>
+      <w:r>
+        <w:rPr>
+          <w:rFonts w:ascii="Courier New" w:hAnsi="Courier New" w:cs="Courier New"/>
+          <w:b/>
+          <w:bCs/>
+          <w:color w:val="0000FF"/>
+          <w:sz w:val="20"/>
+          <w:szCs w:val="20"/>
+          <w:lang w:eastAsia="en-US"/>
+        </w:rPr>
+        <w:t xml:space="preserve">if </w:t>
+      </w:r>
+      <w:r>
+        <w:rPr>
+          <w:rFonts w:ascii="Courier New" w:hAnsi="Courier New" w:cs="Courier New"/>
+          <w:color w:val="000000"/>
+          <w:sz w:val="20"/>
+          <w:szCs w:val="20"/>
+          <w:lang w:eastAsia="en-US"/>
+        </w:rPr>
+        <w:t>Toggle:</w:t>
       </w:r>
     </w:p>
     <w:p>
@@ -499,7 +1102,7 @@
           <w:szCs w:val="20"/>
           <w:lang w:eastAsia="en-US"/>
         </w:rPr>
-        <w:t>[009]</w:t>
+        <w:t>[008]</w:t>
       </w:r>
       <w:proofErr w:type="gramStart"/>
       <w:r>
@@ -512,7 +1115,6 @@
         </w:rPr>
         <w:t xml:space="preserve">    </w:t>
       </w:r>
-      <w:proofErr w:type="spellStart"/>
       <w:proofErr w:type="gramEnd"/>
       <w:r>
         <w:rPr>
@@ -522,112 +1124,7 @@
           <w:szCs w:val="20"/>
           <w:lang w:eastAsia="en-US"/>
         </w:rPr>
-        <w:t>lista_parametros.</w:t>
-      </w:r>
-      <w:r>
-        <w:rPr>
-          <w:rFonts w:ascii="Courier New" w:hAnsi="Courier New" w:cs="Courier New"/>
-          <w:b/>
-          <w:bCs/>
-          <w:color w:val="191970"/>
-          <w:sz w:val="20"/>
-          <w:szCs w:val="20"/>
-          <w:lang w:eastAsia="en-US"/>
-        </w:rPr>
-        <w:t>append</w:t>
-      </w:r>
-      <w:proofErr w:type="spellEnd"/>
-      <w:r>
-        <w:rPr>
-          <w:rFonts w:ascii="Courier New" w:hAnsi="Courier New" w:cs="Courier New"/>
-          <w:color w:val="000000"/>
-          <w:sz w:val="20"/>
-          <w:szCs w:val="20"/>
-          <w:lang w:eastAsia="en-US"/>
-        </w:rPr>
-        <w:t>(</w:t>
-      </w:r>
-      <w:r>
-        <w:rPr>
-          <w:rFonts w:ascii="Courier New" w:hAnsi="Courier New" w:cs="Courier New"/>
-          <w:b/>
-          <w:bCs/>
-          <w:color w:val="191970"/>
-          <w:sz w:val="20"/>
-          <w:szCs w:val="20"/>
-          <w:lang w:eastAsia="en-US"/>
-        </w:rPr>
-        <w:t>Parametro</w:t>
-      </w:r>
-      <w:r>
-        <w:rPr>
-          <w:rFonts w:ascii="Courier New" w:hAnsi="Courier New" w:cs="Courier New"/>
-          <w:color w:val="000000"/>
-          <w:sz w:val="20"/>
-          <w:szCs w:val="20"/>
-          <w:lang w:eastAsia="en-US"/>
-        </w:rPr>
-        <w:t>(</w:t>
-      </w:r>
-      <w:r>
-        <w:rPr>
-          <w:rFonts w:ascii="Courier New" w:hAnsi="Courier New" w:cs="Courier New"/>
-          <w:color w:val="FF0000"/>
-          <w:sz w:val="20"/>
-          <w:szCs w:val="20"/>
-          <w:lang w:eastAsia="en-US"/>
-        </w:rPr>
-        <w:t>'Largura'</w:t>
-      </w:r>
-      <w:r>
-        <w:rPr>
-          <w:rFonts w:ascii="Courier New" w:hAnsi="Courier New" w:cs="Courier New"/>
-          <w:color w:val="000000"/>
-          <w:sz w:val="20"/>
-          <w:szCs w:val="20"/>
-          <w:lang w:eastAsia="en-US"/>
-        </w:rPr>
-        <w:t xml:space="preserve">, </w:t>
-      </w:r>
-      <w:r>
-        <w:rPr>
-          <w:rFonts w:ascii="Courier New" w:hAnsi="Courier New" w:cs="Courier New"/>
-          <w:color w:val="00008B"/>
-          <w:sz w:val="20"/>
-          <w:szCs w:val="20"/>
-          <w:lang w:eastAsia="en-US"/>
-        </w:rPr>
-        <w:t>0.00</w:t>
-      </w:r>
-      <w:r>
-        <w:rPr>
-          <w:rFonts w:ascii="Courier New" w:hAnsi="Courier New" w:cs="Courier New"/>
-          <w:color w:val="000000"/>
-          <w:sz w:val="20"/>
-          <w:szCs w:val="20"/>
-          <w:lang w:eastAsia="en-US"/>
-        </w:rPr>
-        <w:t xml:space="preserve">, </w:t>
-      </w:r>
-      <w:r>
-        <w:rPr>
-          <w:rFonts w:ascii="Courier New" w:hAnsi="Courier New" w:cs="Courier New"/>
-          <w:color w:val="00008B"/>
-          <w:sz w:val="20"/>
-          <w:szCs w:val="20"/>
-          <w:lang w:eastAsia="en-US"/>
-        </w:rPr>
-        <w:t>11.00</w:t>
-      </w:r>
-      <w:r>
-        <w:rPr>
-          <w:rFonts w:ascii="Courier New" w:hAnsi="Courier New" w:cs="Courier New"/>
-          <w:color w:val="000000"/>
-          <w:sz w:val="20"/>
-          <w:szCs w:val="20"/>
-          <w:lang w:eastAsia="en-US"/>
-        </w:rPr>
-        <w:t>))</w:t>
+        <w:t>lista_parametros = []</w:t>
       </w:r>
     </w:p>
     <w:p>
@@ -652,7 +1149,7 @@
           <w:szCs w:val="20"/>
           <w:lang w:eastAsia="en-US"/>
         </w:rPr>
-        <w:t>[010]</w:t>
+        <w:t>[009]</w:t>
       </w:r>
       <w:proofErr w:type="gramStart"/>
       <w:r>
@@ -730,7 +1227,7 @@
           <w:szCs w:val="20"/>
           <w:lang w:eastAsia="en-US"/>
         </w:rPr>
-        <w:t>'Altura'</w:t>
+        <w:t>'Largura'</w:t>
       </w:r>
       <w:r>
         <w:rPr>
@@ -750,7 +1247,7 @@
           <w:szCs w:val="20"/>
           <w:lang w:eastAsia="en-US"/>
         </w:rPr>
-        <w:t>2.00</w:t>
+        <w:t>0.00</w:t>
       </w:r>
       <w:r>
         <w:rPr>
@@ -770,7 +1267,7 @@
           <w:szCs w:val="20"/>
           <w:lang w:eastAsia="en-US"/>
         </w:rPr>
-        <w:t>22.00</w:t>
+        <w:t>11.00</w:t>
       </w:r>
       <w:r>
         <w:rPr>
@@ -805,7 +1302,373 @@
           <w:szCs w:val="20"/>
           <w:lang w:eastAsia="en-US"/>
         </w:rPr>
-        <w:t>[011]</w:t>
+        <w:t>[010]</w:t>
+      </w:r>
+      <w:proofErr w:type="gramStart"/>
+      <w:r>
+        <w:rPr>
+          <w:rFonts w:ascii="Courier New" w:hAnsi="Courier New" w:cs="Courier New"/>
+          <w:color w:val="000000"/>
+          <w:sz w:val="20"/>
+          <w:szCs w:val="20"/>
+          <w:lang w:eastAsia="en-US"/>
+        </w:rPr>
+        <w:t xml:space="preserve">    </w:t>
+      </w:r>
+      <w:proofErr w:type="spellStart"/>
+      <w:proofErr w:type="gramEnd"/>
+      <w:r>
+        <w:rPr>
+          <w:rFonts w:ascii="Courier New" w:hAnsi="Courier New" w:cs="Courier New"/>
+          <w:color w:val="000000"/>
+          <w:sz w:val="20"/>
+          <w:szCs w:val="20"/>
+          <w:lang w:eastAsia="en-US"/>
+        </w:rPr>
+        <w:t>lista_parametros.</w:t>
+      </w:r>
+      <w:r>
+        <w:rPr>
+          <w:rFonts w:ascii="Courier New" w:hAnsi="Courier New" w:cs="Courier New"/>
+          <w:b/>
+          <w:bCs/>
+          <w:color w:val="191970"/>
+          <w:sz w:val="20"/>
+          <w:szCs w:val="20"/>
+          <w:lang w:eastAsia="en-US"/>
+        </w:rPr>
+        <w:t>append</w:t>
+      </w:r>
+      <w:proofErr w:type="spellEnd"/>
+      <w:r>
+        <w:rPr>
+          <w:rFonts w:ascii="Courier New" w:hAnsi="Courier New" w:cs="Courier New"/>
+          <w:color w:val="000000"/>
+          <w:sz w:val="20"/>
+          <w:szCs w:val="20"/>
+          <w:lang w:eastAsia="en-US"/>
+        </w:rPr>
+        <w:t>(</w:t>
+      </w:r>
+      <w:r>
+        <w:rPr>
+          <w:rFonts w:ascii="Courier New" w:hAnsi="Courier New" w:cs="Courier New"/>
+          <w:b/>
+          <w:bCs/>
+          <w:color w:val="191970"/>
+          <w:sz w:val="20"/>
+          <w:szCs w:val="20"/>
+          <w:lang w:eastAsia="en-US"/>
+        </w:rPr>
+        <w:t>Parametro</w:t>
+      </w:r>
+      <w:r>
+        <w:rPr>
+          <w:rFonts w:ascii="Courier New" w:hAnsi="Courier New" w:cs="Courier New"/>
+          <w:color w:val="000000"/>
+          <w:sz w:val="20"/>
+          <w:szCs w:val="20"/>
+          <w:lang w:eastAsia="en-US"/>
+        </w:rPr>
+        <w:t>(</w:t>
+      </w:r>
+      <w:r>
+        <w:rPr>
+          <w:rFonts w:ascii="Courier New" w:hAnsi="Courier New" w:cs="Courier New"/>
+          <w:color w:val="FF0000"/>
+          <w:sz w:val="20"/>
+          <w:szCs w:val="20"/>
+          <w:lang w:eastAsia="en-US"/>
+        </w:rPr>
+        <w:t>'Altura'</w:t>
+      </w:r>
+      <w:r>
+        <w:rPr>
+          <w:rFonts w:ascii="Courier New" w:hAnsi="Courier New" w:cs="Courier New"/>
+          <w:color w:val="000000"/>
+          <w:sz w:val="20"/>
+          <w:szCs w:val="20"/>
+          <w:lang w:eastAsia="en-US"/>
+        </w:rPr>
+        <w:t xml:space="preserve">, </w:t>
+      </w:r>
+      <w:r>
+        <w:rPr>
+          <w:rFonts w:ascii="Courier New" w:hAnsi="Courier New" w:cs="Courier New"/>
+          <w:color w:val="00008B"/>
+          <w:sz w:val="20"/>
+          <w:szCs w:val="20"/>
+          <w:lang w:eastAsia="en-US"/>
+        </w:rPr>
+        <w:t>2.00</w:t>
+      </w:r>
+      <w:r>
+        <w:rPr>
+          <w:rFonts w:ascii="Courier New" w:hAnsi="Courier New" w:cs="Courier New"/>
+          <w:color w:val="000000"/>
+          <w:sz w:val="20"/>
+          <w:szCs w:val="20"/>
+          <w:lang w:eastAsia="en-US"/>
+        </w:rPr>
+        <w:t xml:space="preserve">, </w:t>
+      </w:r>
+      <w:r>
+        <w:rPr>
+          <w:rFonts w:ascii="Courier New" w:hAnsi="Courier New" w:cs="Courier New"/>
+          <w:color w:val="00008B"/>
+          <w:sz w:val="20"/>
+          <w:szCs w:val="20"/>
+          <w:lang w:eastAsia="en-US"/>
+        </w:rPr>
+        <w:t>22.00</w:t>
+      </w:r>
+      <w:r>
+        <w:rPr>
+          <w:rFonts w:ascii="Courier New" w:hAnsi="Courier New" w:cs="Courier New"/>
+          <w:color w:val="000000"/>
+          <w:sz w:val="20"/>
+          <w:szCs w:val="20"/>
+          <w:lang w:eastAsia="en-US"/>
+        </w:rPr>
+        <w:t>))</w:t>
+      </w:r>
+    </w:p>
+    <w:p>
+      <w:pPr>
+        <w:autoSpaceDE w:val="0"/>
+        <w:autoSpaceDN w:val="0"/>
+        <w:adjustRightInd w:val="0"/>
+        <w:spacing w:line="240" w:lineRule="auto"/>
+        <w:rPr>
+          <w:rFonts w:ascii="Courier New" w:hAnsi="Courier New" w:cs="Courier New"/>
+          <w:color w:val="000000"/>
+          <w:sz w:val="20"/>
+          <w:szCs w:val="20"/>
+          <w:lang w:eastAsia="en-US"/>
+        </w:rPr>
+      </w:pPr>
+      <w:r>
+        <w:rPr>
+          <w:rFonts w:ascii="Courier New" w:hAnsi="Courier New" w:cs="Courier New"/>
+          <w:color w:val="000000"/>
+          <w:sz w:val="20"/>
+          <w:szCs w:val="20"/>
+          <w:lang w:eastAsia="en-US"/>
+        </w:rPr>
+        <w:t>[01</w:t>
+      </w:r>
+      <w:r>
+        <w:rPr>
+          <w:rFonts w:ascii="Courier New" w:hAnsi="Courier New" w:cs="Courier New"/>
+          <w:color w:val="000000"/>
+          <w:sz w:val="20"/>
+          <w:szCs w:val="20"/>
+          <w:lang w:eastAsia="en-US"/>
+        </w:rPr>
+        <w:t>1</w:t>
+      </w:r>
+      <w:r>
+        <w:rPr>
+          <w:rFonts w:ascii="Courier New" w:hAnsi="Courier New" w:cs="Courier New"/>
+          <w:color w:val="000000"/>
+          <w:sz w:val="20"/>
+          <w:szCs w:val="20"/>
+          <w:lang w:eastAsia="en-US"/>
+        </w:rPr>
+        <w:t>]</w:t>
+      </w:r>
+      <w:proofErr w:type="gramStart"/>
+      <w:r>
+        <w:rPr>
+          <w:rFonts w:ascii="Courier New" w:hAnsi="Courier New" w:cs="Courier New"/>
+          <w:color w:val="000000"/>
+          <w:sz w:val="20"/>
+          <w:szCs w:val="20"/>
+          <w:lang w:eastAsia="en-US"/>
+        </w:rPr>
+        <w:t xml:space="preserve">    </w:t>
+      </w:r>
+      <w:proofErr w:type="spellStart"/>
+      <w:proofErr w:type="gramEnd"/>
+      <w:r>
+        <w:rPr>
+          <w:rFonts w:ascii="Courier New" w:hAnsi="Courier New" w:cs="Courier New"/>
+          <w:color w:val="000000"/>
+          <w:sz w:val="20"/>
+          <w:szCs w:val="20"/>
+          <w:lang w:eastAsia="en-US"/>
+        </w:rPr>
+        <w:t>lista_parametros.</w:t>
+      </w:r>
+      <w:r>
+        <w:rPr>
+          <w:rFonts w:ascii="Courier New" w:hAnsi="Courier New" w:cs="Courier New"/>
+          <w:b/>
+          <w:bCs/>
+          <w:color w:val="191970"/>
+          <w:sz w:val="20"/>
+          <w:szCs w:val="20"/>
+          <w:lang w:eastAsia="en-US"/>
+        </w:rPr>
+        <w:t>append</w:t>
+      </w:r>
+      <w:proofErr w:type="spellEnd"/>
+      <w:r>
+        <w:rPr>
+          <w:rFonts w:ascii="Courier New" w:hAnsi="Courier New" w:cs="Courier New"/>
+          <w:color w:val="000000"/>
+          <w:sz w:val="20"/>
+          <w:szCs w:val="20"/>
+          <w:lang w:eastAsia="en-US"/>
+        </w:rPr>
+        <w:t>(</w:t>
+      </w:r>
+      <w:r>
+        <w:rPr>
+          <w:rFonts w:ascii="Courier New" w:hAnsi="Courier New" w:cs="Courier New"/>
+          <w:b/>
+          <w:bCs/>
+          <w:color w:val="191970"/>
+          <w:sz w:val="20"/>
+          <w:szCs w:val="20"/>
+          <w:lang w:eastAsia="en-US"/>
+        </w:rPr>
+        <w:t>Parametro</w:t>
+      </w:r>
+      <w:r>
+        <w:rPr>
+          <w:rFonts w:ascii="Courier New" w:hAnsi="Courier New" w:cs="Courier New"/>
+          <w:color w:val="000000"/>
+          <w:sz w:val="20"/>
+          <w:szCs w:val="20"/>
+          <w:lang w:eastAsia="en-US"/>
+        </w:rPr>
+        <w:t>(</w:t>
+      </w:r>
+      <w:r>
+        <w:rPr>
+          <w:rFonts w:ascii="Courier New" w:hAnsi="Courier New" w:cs="Courier New"/>
+          <w:color w:val="FF0000"/>
+          <w:sz w:val="20"/>
+          <w:szCs w:val="20"/>
+          <w:lang w:eastAsia="en-US"/>
+        </w:rPr>
+        <w:t>'</w:t>
+      </w:r>
+      <w:r>
+        <w:rPr>
+          <w:rFonts w:ascii="Courier New" w:hAnsi="Courier New" w:cs="Courier New"/>
+          <w:color w:val="FF0000"/>
+          <w:sz w:val="20"/>
+          <w:szCs w:val="20"/>
+          <w:lang w:eastAsia="en-US"/>
+        </w:rPr>
+        <w:t>Profundidade</w:t>
+      </w:r>
+      <w:r>
+        <w:rPr>
+          <w:rFonts w:ascii="Courier New" w:hAnsi="Courier New" w:cs="Courier New"/>
+          <w:color w:val="FF0000"/>
+          <w:sz w:val="20"/>
+          <w:szCs w:val="20"/>
+          <w:lang w:eastAsia="en-US"/>
+        </w:rPr>
+        <w:t>'</w:t>
+      </w:r>
+      <w:r>
+        <w:rPr>
+          <w:rFonts w:ascii="Courier New" w:hAnsi="Courier New" w:cs="Courier New"/>
+          <w:color w:val="000000"/>
+          <w:sz w:val="20"/>
+          <w:szCs w:val="20"/>
+          <w:lang w:eastAsia="en-US"/>
+        </w:rPr>
+        <w:t xml:space="preserve">, </w:t>
+      </w:r>
+      <w:r>
+        <w:rPr>
+          <w:rFonts w:ascii="Courier New" w:hAnsi="Courier New" w:cs="Courier New"/>
+          <w:color w:val="00008B"/>
+          <w:sz w:val="20"/>
+          <w:szCs w:val="20"/>
+          <w:lang w:eastAsia="en-US"/>
+        </w:rPr>
+        <w:t>2.00</w:t>
+      </w:r>
+      <w:r>
+        <w:rPr>
+          <w:rFonts w:ascii="Courier New" w:hAnsi="Courier New" w:cs="Courier New"/>
+          <w:color w:val="000000"/>
+          <w:sz w:val="20"/>
+          <w:szCs w:val="20"/>
+          <w:lang w:eastAsia="en-US"/>
+        </w:rPr>
+        <w:t xml:space="preserve">, </w:t>
+      </w:r>
+      <w:r>
+        <w:rPr>
+          <w:rFonts w:ascii="Courier New" w:hAnsi="Courier New" w:cs="Courier New"/>
+          <w:color w:val="00008B"/>
+          <w:sz w:val="20"/>
+          <w:szCs w:val="20"/>
+          <w:lang w:eastAsia="en-US"/>
+        </w:rPr>
+        <w:t>22.00</w:t>
+      </w:r>
+      <w:r>
+        <w:rPr>
+          <w:rFonts w:ascii="Courier New" w:hAnsi="Courier New" w:cs="Courier New"/>
+          <w:color w:val="000000"/>
+          <w:sz w:val="20"/>
+          <w:szCs w:val="20"/>
+          <w:lang w:eastAsia="en-US"/>
+        </w:rPr>
+        <w:t>))</w:t>
+      </w:r>
+    </w:p>
+    <w:p>
+      <w:pPr>
+        <w:autoSpaceDE w:val="0"/>
+        <w:autoSpaceDN w:val="0"/>
+        <w:adjustRightInd w:val="0"/>
+        <w:spacing w:line="240" w:lineRule="auto"/>
+        <w:rPr>
+          <w:rFonts w:ascii="Courier New" w:hAnsi="Courier New" w:cs="Courier New"/>
+          <w:color w:val="000000"/>
+          <w:sz w:val="20"/>
+          <w:szCs w:val="20"/>
+          <w:lang w:eastAsia="en-US"/>
+        </w:rPr>
+      </w:pPr>
+      <w:r>
+        <w:rPr>
+          <w:rFonts w:ascii="Courier New" w:hAnsi="Courier New" w:cs="Courier New"/>
+          <w:color w:val="000000"/>
+          <w:sz w:val="20"/>
+          <w:szCs w:val="20"/>
+          <w:lang w:eastAsia="en-US"/>
+        </w:rPr>
+        <w:t>[01</w:t>
+      </w:r>
+      <w:r>
+        <w:rPr>
+          <w:rFonts w:ascii="Courier New" w:hAnsi="Courier New" w:cs="Courier New"/>
+          <w:color w:val="000000"/>
+          <w:sz w:val="20"/>
+          <w:szCs w:val="20"/>
+          <w:lang w:eastAsia="en-US"/>
+        </w:rPr>
+        <w:t>2</w:t>
+      </w:r>
+      <w:r>
+        <w:rPr>
+          <w:rFonts w:ascii="Courier New" w:hAnsi="Courier New" w:cs="Courier New"/>
+          <w:color w:val="000000"/>
+          <w:sz w:val="20"/>
+          <w:szCs w:val="20"/>
+          <w:lang w:eastAsia="en-US"/>
+        </w:rPr>
+        <w:t>]</w:t>
       </w:r>
       <w:proofErr w:type="gramStart"/>
       <w:r>
@@ -878,7 +1741,27 @@
           <w:szCs w:val="20"/>
           <w:lang w:eastAsia="en-US"/>
         </w:rPr>
-        <w:t>[012]</w:t>
+        <w:t>[01</w:t>
+      </w:r>
+      <w:r>
+        <w:rPr>
+          <w:rFonts w:ascii="Courier New" w:hAnsi="Courier New" w:cs="Courier New"/>
+          <w:color w:val="000000"/>
+          <w:sz w:val="20"/>
+          <w:szCs w:val="20"/>
+          <w:lang w:eastAsia="en-US"/>
+        </w:rPr>
+        <w:t>3</w:t>
+      </w:r>
+      <w:r>
+        <w:rPr>
+          <w:rFonts w:ascii="Courier New" w:hAnsi="Courier New" w:cs="Courier New"/>
+          <w:color w:val="000000"/>
+          <w:sz w:val="20"/>
+          <w:szCs w:val="20"/>
+          <w:lang w:eastAsia="en-US"/>
+        </w:rPr>
+        <w:t>]</w:t>
       </w:r>
       <w:r>
         <w:rPr>
@@ -1194,7 +2077,14 @@
         <w:rPr>
           <w:rFonts w:ascii="Century Schoolbook" w:hAnsi="Century Schoolbook"/>
         </w:rPr>
-        <w:t xml:space="preserve">dois no final – uma convenção que ajuda a evitar que os nomes </w:t>
+        <w:t xml:space="preserve">dois no final – uma convenção que ajuda a evitar que os </w:t>
+      </w:r>
+      <w:r>
+        <w:rPr>
+          <w:rFonts w:ascii="Century Schoolbook" w:hAnsi="Century Schoolbook"/>
+        </w:rPr>
+        <w:lastRenderedPageBreak/>
+        <w:t xml:space="preserve">nomes </w:t>
       </w:r>
       <w:r>
         <w:rPr>
@@ -1467,687 +2357,681 @@
         <w:rPr>
           <w:rFonts w:ascii="Century Schoolbook" w:hAnsi="Century Schoolbook"/>
         </w:rPr>
-        <w:t xml:space="preserve">automático; ele dá acesso aos atributos e métodos da </w:t>
-      </w:r>
+        <w:t>automático; ele dá acesso aos atributos e métodos da classe à instância</w:t>
+      </w:r>
+      <w:r>
+        <w:rPr>
+          <w:rFonts w:ascii="Century Schoolbook" w:hAnsi="Century Schoolbook"/>
+        </w:rPr>
+        <w:t xml:space="preserve"> </w:t>
+      </w:r>
+      <w:r>
+        <w:rPr>
+          <w:rFonts w:ascii="Century Schoolbook" w:hAnsi="Century Schoolbook"/>
+        </w:rPr>
+        <w:t xml:space="preserve">individual. Quando criamos uma instância de </w:t>
+      </w:r>
+      <w:r>
+        <w:rPr>
+          <w:rFonts w:ascii="Century Schoolbook" w:hAnsi="Century Schoolbook"/>
+          <w:b/>
+        </w:rPr>
+        <w:t>Parametro</w:t>
+      </w:r>
+      <w:r>
+        <w:rPr>
+          <w:rFonts w:ascii="Century Schoolbook" w:hAnsi="Century Schoolbook"/>
+        </w:rPr>
+        <w:t>, Python chamará o</w:t>
+      </w:r>
+      <w:r>
+        <w:rPr>
+          <w:rFonts w:ascii="Century Schoolbook" w:hAnsi="Century Schoolbook"/>
+        </w:rPr>
+        <w:t xml:space="preserve"> </w:t>
+      </w:r>
+      <w:r>
+        <w:rPr>
+          <w:rFonts w:ascii="Century Schoolbook" w:hAnsi="Century Schoolbook"/>
+        </w:rPr>
+        <w:t xml:space="preserve">método </w:t>
+      </w:r>
+      <w:r>
+        <w:rPr>
+          <w:rFonts w:ascii="Century Schoolbook" w:hAnsi="Century Schoolbook"/>
+          <w:b/>
+        </w:rPr>
+        <w:t>__init__()</w:t>
+      </w:r>
+      <w:r>
+        <w:rPr>
+          <w:rFonts w:ascii="Century Schoolbook" w:hAnsi="Century Schoolbook"/>
+        </w:rPr>
+        <w:t xml:space="preserve"> da classe </w:t>
+      </w:r>
+      <w:r>
+        <w:rPr>
+          <w:rFonts w:ascii="Century Schoolbook" w:hAnsi="Century Schoolbook"/>
+          <w:b/>
+        </w:rPr>
+        <w:t>Parametro</w:t>
+      </w:r>
+      <w:r>
+        <w:rPr>
+          <w:rFonts w:ascii="Century Schoolbook" w:hAnsi="Century Schoolbook"/>
+        </w:rPr>
+        <w:t xml:space="preserve">. </w:t>
+      </w:r>
+    </w:p>
+    <w:p>
+      <w:pPr>
+        <w:jc w:val="both"/>
+        <w:rPr>
+          <w:rFonts w:ascii="Century Schoolbook" w:hAnsi="Century Schoolbook"/>
+        </w:rPr>
+      </w:pPr>
+    </w:p>
+    <w:p>
+      <w:pPr>
+        <w:jc w:val="both"/>
+        <w:rPr>
+          <w:rFonts w:ascii="Century Schoolbook" w:hAnsi="Century Schoolbook"/>
+        </w:rPr>
+      </w:pPr>
+      <w:r>
+        <w:rPr>
+          <w:rFonts w:ascii="Century Schoolbook" w:hAnsi="Century Schoolbook"/>
+        </w:rPr>
+        <w:t xml:space="preserve">Passaremos um </w:t>
+      </w:r>
+      <w:r>
+        <w:rPr>
+          <w:rFonts w:ascii="Century Schoolbook" w:hAnsi="Century Schoolbook"/>
+        </w:rPr>
+        <w:t>valor mínimo e um máximo</w:t>
+      </w:r>
+      <w:r>
+        <w:rPr>
+          <w:rFonts w:ascii="Century Schoolbook" w:hAnsi="Century Schoolbook"/>
+        </w:rPr>
+        <w:t xml:space="preserve"> </w:t>
+      </w:r>
+      <w:r>
+        <w:rPr>
+          <w:rFonts w:ascii="Century Schoolbook" w:hAnsi="Century Schoolbook"/>
+        </w:rPr>
+        <w:t xml:space="preserve">como argumentos para </w:t>
+      </w:r>
+      <w:r>
+        <w:rPr>
+          <w:rFonts w:ascii="Century Schoolbook" w:hAnsi="Century Schoolbook"/>
+          <w:b/>
+        </w:rPr>
+        <w:t>Parametro(</w:t>
+      </w:r>
+      <w:r>
+        <w:rPr>
+          <w:rFonts w:ascii="Century Schoolbook" w:hAnsi="Century Schoolbook"/>
+          <w:b/>
+        </w:rPr>
+        <w:t>)</w:t>
+      </w:r>
+      <w:r>
+        <w:rPr>
+          <w:rFonts w:ascii="Century Schoolbook" w:hAnsi="Century Schoolbook"/>
+        </w:rPr>
+        <w:t xml:space="preserve">; </w:t>
+      </w:r>
+      <w:r>
+        <w:rPr>
+          <w:rFonts w:ascii="Century Schoolbook" w:hAnsi="Century Schoolbook"/>
+          <w:b/>
+        </w:rPr>
+        <w:t>self</w:t>
+      </w:r>
+      <w:r>
+        <w:rPr>
+          <w:rFonts w:ascii="Century Schoolbook" w:hAnsi="Century Schoolbook"/>
+        </w:rPr>
+        <w:t xml:space="preserve"> é passado automaticamente, portanto</w:t>
+      </w:r>
+      <w:r>
+        <w:rPr>
+          <w:rFonts w:ascii="Century Schoolbook" w:hAnsi="Century Schoolbook"/>
+        </w:rPr>
+        <w:t xml:space="preserve"> </w:t>
+      </w:r>
+      <w:r>
+        <w:rPr>
+          <w:rFonts w:ascii="Century Schoolbook" w:hAnsi="Century Schoolbook"/>
+        </w:rPr>
+        <w:t xml:space="preserve">não é preciso especificá-lo. </w:t>
+      </w:r>
+    </w:p>
+    <w:p>
+      <w:pPr>
+        <w:jc w:val="both"/>
+        <w:rPr>
+          <w:rFonts w:ascii="Century Schoolbook" w:hAnsi="Century Schoolbook"/>
+        </w:rPr>
+      </w:pPr>
+    </w:p>
+    <w:p>
+      <w:pPr>
+        <w:jc w:val="both"/>
+        <w:rPr>
+          <w:rFonts w:ascii="Century Schoolbook" w:hAnsi="Century Schoolbook"/>
+        </w:rPr>
+      </w:pPr>
+      <w:r>
+        <w:rPr>
+          <w:rFonts w:ascii="Century Schoolbook" w:hAnsi="Century Schoolbook"/>
+        </w:rPr>
+        <w:t>Sempre que quisermos criar uma instância</w:t>
+      </w:r>
+      <w:r>
+        <w:rPr>
+          <w:rFonts w:ascii="Century Schoolbook" w:hAnsi="Century Schoolbook"/>
+        </w:rPr>
+        <w:t xml:space="preserve"> </w:t>
+      </w:r>
+      <w:r>
+        <w:rPr>
+          <w:rFonts w:ascii="Century Schoolbook" w:hAnsi="Century Schoolbook"/>
+        </w:rPr>
+        <w:t xml:space="preserve">da classe </w:t>
+      </w:r>
+      <w:r>
+        <w:rPr>
+          <w:rFonts w:ascii="Century Schoolbook" w:hAnsi="Century Schoolbook"/>
+          <w:b/>
+        </w:rPr>
+        <w:t>Parametro</w:t>
+      </w:r>
+      <w:r>
+        <w:rPr>
+          <w:rFonts w:ascii="Century Schoolbook" w:hAnsi="Century Schoolbook"/>
+        </w:rPr>
+        <w:t xml:space="preserve"> forneceremos valores apenas para os </w:t>
+      </w:r>
+      <w:r>
+        <w:rPr>
+          <w:rFonts w:ascii="Century Schoolbook" w:hAnsi="Century Schoolbook"/>
+        </w:rPr>
+        <w:t>três</w:t>
+      </w:r>
+      <w:r>
+        <w:rPr>
+          <w:rFonts w:ascii="Century Schoolbook" w:hAnsi="Century Schoolbook"/>
+        </w:rPr>
+        <w:t xml:space="preserve"> últimos</w:t>
+      </w:r>
+      <w:r>
+        <w:rPr>
+          <w:rFonts w:ascii="Century Schoolbook" w:hAnsi="Century Schoolbook"/>
+        </w:rPr>
+        <w:t xml:space="preserve"> </w:t>
+      </w:r>
+      <w:r>
+        <w:rPr>
+          <w:rFonts w:ascii="Century Schoolbook" w:hAnsi="Century Schoolbook"/>
+        </w:rPr>
+        <w:t xml:space="preserve">parâmetros, que são </w:t>
+      </w:r>
+      <w:r>
+        <w:rPr>
+          <w:rFonts w:ascii="Century Schoolbook" w:hAnsi="Century Schoolbook"/>
+          <w:b/>
+        </w:rPr>
+        <w:t>nome</w:t>
+      </w:r>
+      <w:r>
+        <w:rPr>
+          <w:rFonts w:ascii="Century Schoolbook" w:hAnsi="Century Schoolbook"/>
+        </w:rPr>
+        <w:t xml:space="preserve">, </w:t>
+      </w:r>
+      <w:r>
+        <w:rPr>
+          <w:rFonts w:ascii="Century Schoolbook" w:hAnsi="Century Schoolbook"/>
+          <w:b/>
+        </w:rPr>
+        <w:t>minimo</w:t>
+      </w:r>
+      <w:r>
+        <w:rPr>
+          <w:rFonts w:ascii="Century Schoolbook" w:hAnsi="Century Schoolbook"/>
+        </w:rPr>
+        <w:t xml:space="preserve"> e </w:t>
+      </w:r>
+      <w:r>
+        <w:rPr>
+          <w:rFonts w:ascii="Century Schoolbook" w:hAnsi="Century Schoolbook"/>
+          <w:b/>
+        </w:rPr>
+        <w:t>maximo</w:t>
+      </w:r>
+      <w:r>
+        <w:rPr>
+          <w:rFonts w:ascii="Century Schoolbook" w:hAnsi="Century Schoolbook"/>
+        </w:rPr>
+        <w:t>.</w:t>
+      </w:r>
+    </w:p>
+    <w:p>
+      <w:pPr>
+        <w:jc w:val="both"/>
+        <w:rPr>
+          <w:rFonts w:ascii="Century Schoolbook" w:hAnsi="Century Schoolbook"/>
+        </w:rPr>
+      </w:pPr>
+    </w:p>
+    <w:p>
+      <w:pPr>
+        <w:jc w:val="both"/>
+        <w:rPr>
+          <w:rFonts w:ascii="Century Schoolbook" w:hAnsi="Century Schoolbook"/>
+        </w:rPr>
+      </w:pPr>
+      <w:r>
+        <w:rPr>
+          <w:rFonts w:ascii="Century Schoolbook" w:hAnsi="Century Schoolbook"/>
+        </w:rPr>
+        <w:t xml:space="preserve">As </w:t>
+      </w:r>
+      <w:r>
+        <w:rPr>
+          <w:rFonts w:ascii="Century Schoolbook" w:hAnsi="Century Schoolbook"/>
+        </w:rPr>
+        <w:t>três</w:t>
+      </w:r>
+      <w:r>
+        <w:rPr>
+          <w:rFonts w:ascii="Century Schoolbook" w:hAnsi="Century Schoolbook"/>
+        </w:rPr>
+        <w:t xml:space="preserve"> variáveis definidas em </w:t>
+      </w:r>
+      <w:r>
+        <w:rPr>
+          <w:rFonts w:ascii="Courier New" w:hAnsi="Courier New" w:cs="Courier New"/>
+          <w:color w:val="000000"/>
+          <w:sz w:val="20"/>
+          <w:szCs w:val="20"/>
+          <w:lang w:eastAsia="en-US"/>
+        </w:rPr>
+        <w:t>[00</w:t>
+      </w:r>
+      <w:r>
+        <w:rPr>
+          <w:rFonts w:ascii="Courier New" w:hAnsi="Courier New" w:cs="Courier New"/>
+          <w:color w:val="000000"/>
+          <w:sz w:val="20"/>
+          <w:szCs w:val="20"/>
+          <w:lang w:eastAsia="en-US"/>
+        </w:rPr>
+        <w:t>3</w:t>
+      </w:r>
+      <w:r>
+        <w:rPr>
+          <w:rFonts w:ascii="Courier New" w:hAnsi="Courier New" w:cs="Courier New"/>
+          <w:color w:val="000000"/>
+          <w:sz w:val="20"/>
+          <w:szCs w:val="20"/>
+          <w:lang w:eastAsia="en-US"/>
+        </w:rPr>
+        <w:t>]</w:t>
+      </w:r>
+      <w:r>
+        <w:rPr>
+          <w:rFonts w:ascii="Courier New" w:hAnsi="Courier New" w:cs="Courier New"/>
+          <w:color w:val="000000"/>
+          <w:sz w:val="20"/>
+          <w:szCs w:val="20"/>
+          <w:lang w:eastAsia="en-US"/>
+        </w:rPr>
+        <w:t>,</w:t>
+      </w:r>
+      <w:r>
+        <w:rPr>
+          <w:rFonts w:ascii="Courier New" w:hAnsi="Courier New" w:cs="Courier New"/>
+          <w:color w:val="000000"/>
+          <w:sz w:val="20"/>
+          <w:szCs w:val="20"/>
+          <w:lang w:eastAsia="en-US"/>
+        </w:rPr>
+        <w:t xml:space="preserve"> </w:t>
+      </w:r>
+      <w:r>
+        <w:rPr>
+          <w:rFonts w:ascii="Courier New" w:hAnsi="Courier New" w:cs="Courier New"/>
+          <w:color w:val="000000"/>
+          <w:sz w:val="20"/>
+          <w:szCs w:val="20"/>
+          <w:lang w:eastAsia="en-US"/>
+        </w:rPr>
+        <w:t>[00</w:t>
+      </w:r>
+      <w:r>
+        <w:rPr>
+          <w:rFonts w:ascii="Courier New" w:hAnsi="Courier New" w:cs="Courier New"/>
+          <w:color w:val="000000"/>
+          <w:sz w:val="20"/>
+          <w:szCs w:val="20"/>
+          <w:lang w:eastAsia="en-US"/>
+        </w:rPr>
+        <w:t>4</w:t>
+      </w:r>
+      <w:r>
+        <w:rPr>
+          <w:rFonts w:ascii="Courier New" w:hAnsi="Courier New" w:cs="Courier New"/>
+          <w:color w:val="000000"/>
+          <w:sz w:val="20"/>
+          <w:szCs w:val="20"/>
+          <w:lang w:eastAsia="en-US"/>
+        </w:rPr>
+        <w:t>]</w:t>
+      </w:r>
+      <w:r>
+        <w:rPr>
+          <w:rFonts w:ascii="Century Schoolbook" w:hAnsi="Century Schoolbook"/>
+        </w:rPr>
+        <w:t xml:space="preserve"> </w:t>
+      </w:r>
+      <w:r>
+        <w:rPr>
+          <w:rFonts w:ascii="Century Schoolbook" w:hAnsi="Century Schoolbook"/>
+        </w:rPr>
+        <w:t xml:space="preserve">e </w:t>
+      </w:r>
+      <w:r>
+        <w:rPr>
+          <w:rFonts w:ascii="Courier New" w:hAnsi="Courier New" w:cs="Courier New"/>
+          <w:color w:val="000000"/>
+          <w:sz w:val="20"/>
+          <w:szCs w:val="20"/>
+          <w:lang w:eastAsia="en-US"/>
+        </w:rPr>
+        <w:t>[00</w:t>
+      </w:r>
+      <w:r>
+        <w:rPr>
+          <w:rFonts w:ascii="Courier New" w:hAnsi="Courier New" w:cs="Courier New"/>
+          <w:color w:val="000000"/>
+          <w:sz w:val="20"/>
+          <w:szCs w:val="20"/>
+          <w:lang w:eastAsia="en-US"/>
+        </w:rPr>
+        <w:t>5</w:t>
+      </w:r>
+      <w:r>
+        <w:rPr>
+          <w:rFonts w:ascii="Courier New" w:hAnsi="Courier New" w:cs="Courier New"/>
+          <w:color w:val="000000"/>
+          <w:sz w:val="20"/>
+          <w:szCs w:val="20"/>
+          <w:lang w:eastAsia="en-US"/>
+        </w:rPr>
+        <w:t>]</w:t>
+      </w:r>
+      <w:r>
+        <w:rPr>
+          <w:rFonts w:ascii="Courier New" w:hAnsi="Courier New" w:cs="Courier New"/>
+          <w:color w:val="000000"/>
+          <w:sz w:val="20"/>
+          <w:szCs w:val="20"/>
+          <w:lang w:eastAsia="en-US"/>
+        </w:rPr>
+        <w:t xml:space="preserve"> </w:t>
+      </w:r>
+      <w:r>
+        <w:rPr>
+          <w:rFonts w:ascii="Century Schoolbook" w:hAnsi="Century Schoolbook"/>
+        </w:rPr>
+        <w:t xml:space="preserve">têm o prefixo </w:t>
+      </w:r>
+      <w:r>
+        <w:rPr>
+          <w:rFonts w:ascii="Century Schoolbook" w:hAnsi="Century Schoolbook"/>
+          <w:b/>
+        </w:rPr>
+        <w:t>self</w:t>
+      </w:r>
+      <w:r>
+        <w:rPr>
+          <w:rFonts w:ascii="Century Schoolbook" w:hAnsi="Century Schoolbook"/>
+        </w:rPr>
+        <w:t>. Qualquer variável</w:t>
+      </w:r>
+      <w:r>
+        <w:rPr>
+          <w:rFonts w:ascii="Century Schoolbook" w:hAnsi="Century Schoolbook"/>
+        </w:rPr>
+        <w:t xml:space="preserve"> </w:t>
+      </w:r>
+      <w:r>
+        <w:rPr>
+          <w:rFonts w:ascii="Century Schoolbook" w:hAnsi="Century Schoolbook"/>
+        </w:rPr>
+        <w:t xml:space="preserve">prefixada com </w:t>
+      </w:r>
+      <w:r>
+        <w:rPr>
+          <w:rFonts w:ascii="Century Schoolbook" w:hAnsi="Century Schoolbook"/>
+          <w:b/>
+        </w:rPr>
+        <w:t>self</w:t>
+      </w:r>
+      <w:r>
+        <w:rPr>
+          <w:rFonts w:ascii="Century Schoolbook" w:hAnsi="Century Schoolbook"/>
+        </w:rPr>
+        <w:t xml:space="preserve"> está disponível a todos os métodos da classe; além</w:t>
+      </w:r>
+      <w:r>
+        <w:rPr>
+          <w:rFonts w:ascii="Century Schoolbook" w:hAnsi="Century Schoolbook"/>
+        </w:rPr>
+        <w:t xml:space="preserve"> </w:t>
+      </w:r>
+      <w:r>
+        <w:rPr>
+          <w:rFonts w:ascii="Century Schoolbook" w:hAnsi="Century Schoolbook"/>
+        </w:rPr>
+        <w:t>disso, podemos acessar essas variáveis por meio de qualquer instância</w:t>
+      </w:r>
+      <w:r>
+        <w:rPr>
+          <w:rFonts w:ascii="Century Schoolbook" w:hAnsi="Century Schoolbook"/>
+        </w:rPr>
+        <w:t xml:space="preserve"> </w:t>
+      </w:r>
+      <w:r>
+        <w:rPr>
+          <w:rFonts w:ascii="Century Schoolbook" w:hAnsi="Century Schoolbook"/>
+        </w:rPr>
+        <w:t xml:space="preserve">criada a partir da classe. </w:t>
+      </w:r>
+      <w:r>
+        <w:rPr>
+          <w:rFonts w:ascii="Century Schoolbook" w:hAnsi="Century Schoolbook"/>
+          <w:b/>
+        </w:rPr>
+        <w:t>self.n</w:t>
+      </w:r>
+      <w:r>
+        <w:rPr>
+          <w:rFonts w:ascii="Century Schoolbook" w:hAnsi="Century Schoolbook"/>
+          <w:b/>
+        </w:rPr>
+        <w:t>o</w:t>
+      </w:r>
+      <w:r>
+        <w:rPr>
+          <w:rFonts w:ascii="Century Schoolbook" w:hAnsi="Century Schoolbook"/>
+          <w:b/>
+        </w:rPr>
+        <w:t>me = n</w:t>
+      </w:r>
+      <w:r>
+        <w:rPr>
+          <w:rFonts w:ascii="Century Schoolbook" w:hAnsi="Century Schoolbook"/>
+          <w:b/>
+        </w:rPr>
+        <w:t>o</w:t>
+      </w:r>
+      <w:r>
+        <w:rPr>
+          <w:rFonts w:ascii="Century Schoolbook" w:hAnsi="Century Schoolbook"/>
+          <w:b/>
+        </w:rPr>
+        <w:t>me</w:t>
+      </w:r>
+      <w:r>
+        <w:rPr>
+          <w:rFonts w:ascii="Century Schoolbook" w:hAnsi="Century Schoolbook"/>
+        </w:rPr>
+        <w:t xml:space="preserve"> usa o valor armazenado no</w:t>
+      </w:r>
+      <w:r>
+        <w:rPr>
+          <w:rFonts w:ascii="Century Schoolbook" w:hAnsi="Century Schoolbook"/>
+        </w:rPr>
+        <w:t xml:space="preserve"> </w:t>
+      </w:r>
+      <w:r>
+        <w:rPr>
+          <w:rFonts w:ascii="Century Schoolbook" w:hAnsi="Century Schoolbook"/>
+        </w:rPr>
+        <w:t>parâmetro n</w:t>
+      </w:r>
+      <w:r>
+        <w:rPr>
+          <w:rFonts w:ascii="Century Schoolbook" w:hAnsi="Century Schoolbook"/>
+        </w:rPr>
+        <w:t>o</w:t>
+      </w:r>
+      <w:r>
+        <w:rPr>
+          <w:rFonts w:ascii="Century Schoolbook" w:hAnsi="Century Schoolbook"/>
+        </w:rPr>
+        <w:t>me e o armazena na variável n</w:t>
+      </w:r>
+      <w:r>
+        <w:rPr>
+          <w:rFonts w:ascii="Century Schoolbook" w:hAnsi="Century Schoolbook"/>
+        </w:rPr>
+        <w:t>o</w:t>
+      </w:r>
+      <w:r>
+        <w:rPr>
+          <w:rFonts w:ascii="Century Schoolbook" w:hAnsi="Century Schoolbook"/>
+        </w:rPr>
+        <w:t>me, que é então associada à</w:t>
+      </w:r>
+      <w:r>
+        <w:rPr>
+          <w:rFonts w:ascii="Century Schoolbook" w:hAnsi="Century Schoolbook"/>
+        </w:rPr>
+        <w:t xml:space="preserve"> </w:t>
+      </w:r>
+      <w:r>
+        <w:rPr>
+          <w:rFonts w:ascii="Century Schoolbook" w:hAnsi="Century Schoolbook"/>
+        </w:rPr>
+        <w:t xml:space="preserve">instância criada. O mesmo processo ocorre com </w:t>
+      </w:r>
+      <w:r>
+        <w:rPr>
+          <w:rFonts w:ascii="Century Schoolbook" w:hAnsi="Century Schoolbook"/>
+          <w:b/>
+        </w:rPr>
+        <w:t>self.</w:t>
+      </w:r>
+      <w:r>
+        <w:rPr>
+          <w:rFonts w:ascii="Century Schoolbook" w:hAnsi="Century Schoolbook"/>
+          <w:b/>
+        </w:rPr>
+        <w:t>minimo</w:t>
+      </w:r>
+      <w:r>
+        <w:rPr>
+          <w:rFonts w:ascii="Century Schoolbook" w:hAnsi="Century Schoolbook"/>
+          <w:b/>
+        </w:rPr>
+        <w:t xml:space="preserve"> = </w:t>
+      </w:r>
+      <w:r>
+        <w:rPr>
+          <w:rFonts w:ascii="Century Schoolbook" w:hAnsi="Century Schoolbook"/>
+          <w:b/>
+        </w:rPr>
+        <w:t>minimo</w:t>
+      </w:r>
+      <w:r>
+        <w:rPr>
+          <w:rFonts w:ascii="Century Schoolbook" w:hAnsi="Century Schoolbook"/>
+        </w:rPr>
+        <w:t xml:space="preserve"> e </w:t>
+      </w:r>
+      <w:r>
+        <w:rPr>
+          <w:rFonts w:ascii="Century Schoolbook" w:hAnsi="Century Schoolbook"/>
+          <w:b/>
+        </w:rPr>
+        <w:t>self.maximo = maximo</w:t>
+      </w:r>
+      <w:r>
+        <w:rPr>
+          <w:rFonts w:ascii="Century Schoolbook" w:hAnsi="Century Schoolbook"/>
+        </w:rPr>
+        <w:t>. Variáveis</w:t>
+      </w:r>
+      <w:r>
+        <w:rPr>
+          <w:rFonts w:ascii="Century Schoolbook" w:hAnsi="Century Schoolbook"/>
+        </w:rPr>
+        <w:t xml:space="preserve"> </w:t>
+      </w:r>
+      <w:r>
+        <w:rPr>
+          <w:rFonts w:ascii="Century Schoolbook" w:hAnsi="Century Schoolbook"/>
+        </w:rPr>
+        <w:t>como essas, acessíveis por meio de instâncias, são chamadas de</w:t>
+      </w:r>
+      <w:r>
+        <w:rPr>
+          <w:rFonts w:ascii="Century Schoolbook" w:hAnsi="Century Schoolbook"/>
+        </w:rPr>
+        <w:t xml:space="preserve"> </w:t>
+      </w:r>
+      <w:r>
+        <w:rPr>
+          <w:rFonts w:ascii="Century Schoolbook" w:hAnsi="Century Schoolbook"/>
+        </w:rPr>
+        <w:t>atributos.</w:t>
+      </w:r>
+    </w:p>
+    <w:p>
+      <w:pPr>
+        <w:jc w:val="both"/>
+        <w:rPr>
+          <w:rFonts w:ascii="Century Schoolbook" w:hAnsi="Century Schoolbook"/>
+        </w:rPr>
+      </w:pPr>
+    </w:p>
+    <w:p>
+      <w:pPr>
+        <w:jc w:val="both"/>
+        <w:rPr>
+          <w:rFonts w:ascii="Century Schoolbook" w:hAnsi="Century Schoolbook"/>
+        </w:rPr>
+      </w:pPr>
       <w:r>
         <w:rPr>
           <w:rFonts w:ascii="Century Schoolbook" w:hAnsi="Century Schoolbook"/>
         </w:rPr>
         <w:lastRenderedPageBreak/>
-        <w:t>classe à instância</w:t>
-      </w:r>
-      <w:r>
-        <w:rPr>
-          <w:rFonts w:ascii="Century Schoolbook" w:hAnsi="Century Schoolbook"/>
-        </w:rPr>
-        <w:t xml:space="preserve"> </w:t>
-      </w:r>
-      <w:r>
-        <w:rPr>
-          <w:rFonts w:ascii="Century Schoolbook" w:hAnsi="Century Schoolbook"/>
-        </w:rPr>
-        <w:t xml:space="preserve">individual. Quando criamos uma instância de </w:t>
-      </w:r>
-      <w:r>
-        <w:rPr>
-          <w:rFonts w:ascii="Century Schoolbook" w:hAnsi="Century Schoolbook"/>
-          <w:b/>
-        </w:rPr>
-        <w:t>Parametro</w:t>
-      </w:r>
-      <w:r>
-        <w:rPr>
-          <w:rFonts w:ascii="Century Schoolbook" w:hAnsi="Century Schoolbook"/>
-        </w:rPr>
-        <w:t>, Python chamará o</w:t>
-      </w:r>
-      <w:r>
-        <w:rPr>
-          <w:rFonts w:ascii="Century Schoolbook" w:hAnsi="Century Schoolbook"/>
-        </w:rPr>
-        <w:t xml:space="preserve"> </w:t>
-      </w:r>
-      <w:r>
-        <w:rPr>
-          <w:rFonts w:ascii="Century Schoolbook" w:hAnsi="Century Schoolbook"/>
-        </w:rPr>
-        <w:t xml:space="preserve">método </w:t>
-      </w:r>
-      <w:r>
-        <w:rPr>
-          <w:rFonts w:ascii="Century Schoolbook" w:hAnsi="Century Schoolbook"/>
-          <w:b/>
-        </w:rPr>
-        <w:t>__init__()</w:t>
-      </w:r>
-      <w:r>
-        <w:rPr>
-          <w:rFonts w:ascii="Century Schoolbook" w:hAnsi="Century Schoolbook"/>
-        </w:rPr>
-        <w:t xml:space="preserve"> da classe </w:t>
-      </w:r>
-      <w:r>
-        <w:rPr>
-          <w:rFonts w:ascii="Century Schoolbook" w:hAnsi="Century Schoolbook"/>
-          <w:b/>
-        </w:rPr>
-        <w:t>Parametro</w:t>
-      </w:r>
-      <w:r>
-        <w:rPr>
-          <w:rFonts w:ascii="Century Schoolbook" w:hAnsi="Century Schoolbook"/>
-        </w:rPr>
-        <w:t xml:space="preserve">. </w:t>
-      </w:r>
-    </w:p>
-    <w:p>
-      <w:pPr>
-        <w:jc w:val="both"/>
-        <w:rPr>
-          <w:rFonts w:ascii="Century Schoolbook" w:hAnsi="Century Schoolbook"/>
-        </w:rPr>
-      </w:pPr>
-    </w:p>
-    <w:p>
-      <w:pPr>
-        <w:jc w:val="both"/>
-        <w:rPr>
-          <w:rFonts w:ascii="Century Schoolbook" w:hAnsi="Century Schoolbook"/>
-        </w:rPr>
-      </w:pPr>
-      <w:r>
-        <w:rPr>
-          <w:rFonts w:ascii="Century Schoolbook" w:hAnsi="Century Schoolbook"/>
-        </w:rPr>
-        <w:t xml:space="preserve">Passaremos um </w:t>
-      </w:r>
-      <w:r>
-        <w:rPr>
-          <w:rFonts w:ascii="Century Schoolbook" w:hAnsi="Century Schoolbook"/>
-        </w:rPr>
-        <w:t>valor mínimo e um máximo</w:t>
-      </w:r>
-      <w:r>
-        <w:rPr>
-          <w:rFonts w:ascii="Century Schoolbook" w:hAnsi="Century Schoolbook"/>
-        </w:rPr>
-        <w:t xml:space="preserve"> </w:t>
-      </w:r>
-      <w:r>
-        <w:rPr>
-          <w:rFonts w:ascii="Century Schoolbook" w:hAnsi="Century Schoolbook"/>
-        </w:rPr>
-        <w:t xml:space="preserve">como argumentos para </w:t>
-      </w:r>
-      <w:r>
-        <w:rPr>
-          <w:rFonts w:ascii="Century Schoolbook" w:hAnsi="Century Schoolbook"/>
-          <w:b/>
-        </w:rPr>
-        <w:t>Parametro(</w:t>
-      </w:r>
-      <w:r>
-        <w:rPr>
-          <w:rFonts w:ascii="Century Schoolbook" w:hAnsi="Century Schoolbook"/>
-          <w:b/>
-        </w:rPr>
-        <w:t>)</w:t>
-      </w:r>
-      <w:r>
-        <w:rPr>
-          <w:rFonts w:ascii="Century Schoolbook" w:hAnsi="Century Schoolbook"/>
-        </w:rPr>
-        <w:t xml:space="preserve">; </w:t>
-      </w:r>
-      <w:r>
-        <w:rPr>
-          <w:rFonts w:ascii="Century Schoolbook" w:hAnsi="Century Schoolbook"/>
-          <w:b/>
-        </w:rPr>
-        <w:t>self</w:t>
-      </w:r>
-      <w:r>
-        <w:rPr>
-          <w:rFonts w:ascii="Century Schoolbook" w:hAnsi="Century Schoolbook"/>
-        </w:rPr>
-        <w:t xml:space="preserve"> é passado automaticamente, portanto</w:t>
-      </w:r>
-      <w:r>
-        <w:rPr>
-          <w:rFonts w:ascii="Century Schoolbook" w:hAnsi="Century Schoolbook"/>
-        </w:rPr>
-        <w:t xml:space="preserve"> </w:t>
-      </w:r>
-      <w:r>
-        <w:rPr>
-          <w:rFonts w:ascii="Century Schoolbook" w:hAnsi="Century Schoolbook"/>
-        </w:rPr>
-        <w:t xml:space="preserve">não é preciso especificá-lo. </w:t>
-      </w:r>
-    </w:p>
-    <w:p>
-      <w:pPr>
-        <w:jc w:val="both"/>
-        <w:rPr>
-          <w:rFonts w:ascii="Century Schoolbook" w:hAnsi="Century Schoolbook"/>
-        </w:rPr>
-      </w:pPr>
-    </w:p>
-    <w:p>
-      <w:pPr>
-        <w:jc w:val="both"/>
-        <w:rPr>
-          <w:rFonts w:ascii="Century Schoolbook" w:hAnsi="Century Schoolbook"/>
-        </w:rPr>
-      </w:pPr>
-      <w:r>
-        <w:rPr>
-          <w:rFonts w:ascii="Century Schoolbook" w:hAnsi="Century Schoolbook"/>
-        </w:rPr>
-        <w:t>Sempre que quisermos criar uma instância</w:t>
-      </w:r>
-      <w:r>
-        <w:rPr>
-          <w:rFonts w:ascii="Century Schoolbook" w:hAnsi="Century Schoolbook"/>
-        </w:rPr>
-        <w:t xml:space="preserve"> </w:t>
-      </w:r>
-      <w:r>
-        <w:rPr>
-          <w:rFonts w:ascii="Century Schoolbook" w:hAnsi="Century Schoolbook"/>
-        </w:rPr>
-        <w:t xml:space="preserve">da classe </w:t>
-      </w:r>
-      <w:r>
-        <w:rPr>
-          <w:rFonts w:ascii="Century Schoolbook" w:hAnsi="Century Schoolbook"/>
-          <w:b/>
-        </w:rPr>
-        <w:t>Parametro</w:t>
-      </w:r>
-      <w:r>
-        <w:rPr>
-          <w:rFonts w:ascii="Century Schoolbook" w:hAnsi="Century Schoolbook"/>
-        </w:rPr>
-        <w:t xml:space="preserve"> forneceremos valores apenas para os </w:t>
-      </w:r>
-      <w:r>
-        <w:rPr>
-          <w:rFonts w:ascii="Century Schoolbook" w:hAnsi="Century Schoolbook"/>
-        </w:rPr>
-        <w:t>três</w:t>
-      </w:r>
-      <w:r>
-        <w:rPr>
-          <w:rFonts w:ascii="Century Schoolbook" w:hAnsi="Century Schoolbook"/>
-        </w:rPr>
-        <w:t xml:space="preserve"> últimos</w:t>
-      </w:r>
-      <w:r>
-        <w:rPr>
-          <w:rFonts w:ascii="Century Schoolbook" w:hAnsi="Century Schoolbook"/>
-        </w:rPr>
-        <w:t xml:space="preserve"> </w:t>
-      </w:r>
-      <w:r>
-        <w:rPr>
-          <w:rFonts w:ascii="Century Schoolbook" w:hAnsi="Century Schoolbook"/>
-        </w:rPr>
-        <w:t xml:space="preserve">parâmetros, que são </w:t>
-      </w:r>
-      <w:r>
-        <w:rPr>
-          <w:rFonts w:ascii="Century Schoolbook" w:hAnsi="Century Schoolbook"/>
-          <w:b/>
-        </w:rPr>
-        <w:t>nome</w:t>
-      </w:r>
-      <w:r>
-        <w:rPr>
-          <w:rFonts w:ascii="Century Schoolbook" w:hAnsi="Century Schoolbook"/>
-        </w:rPr>
-        <w:t xml:space="preserve">, </w:t>
-      </w:r>
-      <w:r>
-        <w:rPr>
-          <w:rFonts w:ascii="Century Schoolbook" w:hAnsi="Century Schoolbook"/>
-          <w:b/>
-        </w:rPr>
-        <w:t>minimo</w:t>
-      </w:r>
-      <w:r>
-        <w:rPr>
-          <w:rFonts w:ascii="Century Schoolbook" w:hAnsi="Century Schoolbook"/>
-        </w:rPr>
-        <w:t xml:space="preserve"> e </w:t>
-      </w:r>
-      <w:r>
-        <w:rPr>
-          <w:rFonts w:ascii="Century Schoolbook" w:hAnsi="Century Schoolbook"/>
-          <w:b/>
-        </w:rPr>
-        <w:t>maximo</w:t>
-      </w:r>
-      <w:r>
-        <w:rPr>
-          <w:rFonts w:ascii="Century Schoolbook" w:hAnsi="Century Schoolbook"/>
-        </w:rPr>
-        <w:t>.</w:t>
-      </w:r>
-    </w:p>
-    <w:p>
-      <w:pPr>
-        <w:jc w:val="both"/>
-        <w:rPr>
-          <w:rFonts w:ascii="Century Schoolbook" w:hAnsi="Century Schoolbook"/>
-        </w:rPr>
-      </w:pPr>
-    </w:p>
-    <w:p>
-      <w:pPr>
-        <w:jc w:val="both"/>
-        <w:rPr>
-          <w:rFonts w:ascii="Century Schoolbook" w:hAnsi="Century Schoolbook"/>
-        </w:rPr>
-      </w:pPr>
-      <w:r>
-        <w:rPr>
-          <w:rFonts w:ascii="Century Schoolbook" w:hAnsi="Century Schoolbook"/>
-        </w:rPr>
-        <w:t xml:space="preserve">As </w:t>
-      </w:r>
-      <w:r>
-        <w:rPr>
-          <w:rFonts w:ascii="Century Schoolbook" w:hAnsi="Century Schoolbook"/>
-        </w:rPr>
-        <w:t>três</w:t>
-      </w:r>
-      <w:r>
-        <w:rPr>
-          <w:rFonts w:ascii="Century Schoolbook" w:hAnsi="Century Schoolbook"/>
-        </w:rPr>
-        <w:t xml:space="preserve"> variáveis definidas em </w:t>
-      </w:r>
-      <w:r>
-        <w:rPr>
-          <w:rFonts w:ascii="Courier New" w:hAnsi="Courier New" w:cs="Courier New"/>
-          <w:color w:val="000000"/>
-          <w:sz w:val="20"/>
-          <w:szCs w:val="20"/>
-          <w:lang w:eastAsia="en-US"/>
-        </w:rPr>
-        <w:t>[00</w:t>
-      </w:r>
-      <w:r>
-        <w:rPr>
-          <w:rFonts w:ascii="Courier New" w:hAnsi="Courier New" w:cs="Courier New"/>
-          <w:color w:val="000000"/>
-          <w:sz w:val="20"/>
-          <w:szCs w:val="20"/>
-          <w:lang w:eastAsia="en-US"/>
-        </w:rPr>
-        <w:t>3</w:t>
-      </w:r>
-      <w:r>
-        <w:rPr>
-          <w:rFonts w:ascii="Courier New" w:hAnsi="Courier New" w:cs="Courier New"/>
-          <w:color w:val="000000"/>
-          <w:sz w:val="20"/>
-          <w:szCs w:val="20"/>
-          <w:lang w:eastAsia="en-US"/>
-        </w:rPr>
-        <w:t>]</w:t>
-      </w:r>
-      <w:r>
-        <w:rPr>
-          <w:rFonts w:ascii="Courier New" w:hAnsi="Courier New" w:cs="Courier New"/>
-          <w:color w:val="000000"/>
-          <w:sz w:val="20"/>
-          <w:szCs w:val="20"/>
-          <w:lang w:eastAsia="en-US"/>
-        </w:rPr>
-        <w:t>,</w:t>
-      </w:r>
-      <w:r>
-        <w:rPr>
-          <w:rFonts w:ascii="Courier New" w:hAnsi="Courier New" w:cs="Courier New"/>
-          <w:color w:val="000000"/>
-          <w:sz w:val="20"/>
-          <w:szCs w:val="20"/>
-          <w:lang w:eastAsia="en-US"/>
-        </w:rPr>
-        <w:t xml:space="preserve"> </w:t>
-      </w:r>
-      <w:r>
-        <w:rPr>
-          <w:rFonts w:ascii="Courier New" w:hAnsi="Courier New" w:cs="Courier New"/>
-          <w:color w:val="000000"/>
-          <w:sz w:val="20"/>
-          <w:szCs w:val="20"/>
-          <w:lang w:eastAsia="en-US"/>
-        </w:rPr>
-        <w:t>[00</w:t>
-      </w:r>
-      <w:r>
-        <w:rPr>
-          <w:rFonts w:ascii="Courier New" w:hAnsi="Courier New" w:cs="Courier New"/>
-          <w:color w:val="000000"/>
-          <w:sz w:val="20"/>
-          <w:szCs w:val="20"/>
-          <w:lang w:eastAsia="en-US"/>
-        </w:rPr>
-        <w:t>4</w:t>
-      </w:r>
-      <w:r>
-        <w:rPr>
-          <w:rFonts w:ascii="Courier New" w:hAnsi="Courier New" w:cs="Courier New"/>
-          <w:color w:val="000000"/>
-          <w:sz w:val="20"/>
-          <w:szCs w:val="20"/>
-          <w:lang w:eastAsia="en-US"/>
-        </w:rPr>
-        <w:t>]</w:t>
-      </w:r>
-      <w:r>
-        <w:rPr>
-          <w:rFonts w:ascii="Century Schoolbook" w:hAnsi="Century Schoolbook"/>
-        </w:rPr>
-        <w:t xml:space="preserve"> </w:t>
-      </w:r>
-      <w:r>
-        <w:rPr>
-          <w:rFonts w:ascii="Century Schoolbook" w:hAnsi="Century Schoolbook"/>
-        </w:rPr>
-        <w:t xml:space="preserve">e </w:t>
-      </w:r>
-      <w:r>
-        <w:rPr>
-          <w:rFonts w:ascii="Courier New" w:hAnsi="Courier New" w:cs="Courier New"/>
-          <w:color w:val="000000"/>
-          <w:sz w:val="20"/>
-          <w:szCs w:val="20"/>
-          <w:lang w:eastAsia="en-US"/>
-        </w:rPr>
-        <w:t>[00</w:t>
-      </w:r>
-      <w:r>
-        <w:rPr>
-          <w:rFonts w:ascii="Courier New" w:hAnsi="Courier New" w:cs="Courier New"/>
-          <w:color w:val="000000"/>
-          <w:sz w:val="20"/>
-          <w:szCs w:val="20"/>
-          <w:lang w:eastAsia="en-US"/>
-        </w:rPr>
-        <w:t>5</w:t>
-      </w:r>
-      <w:r>
-        <w:rPr>
-          <w:rFonts w:ascii="Courier New" w:hAnsi="Courier New" w:cs="Courier New"/>
-          <w:color w:val="000000"/>
-          <w:sz w:val="20"/>
-          <w:szCs w:val="20"/>
-          <w:lang w:eastAsia="en-US"/>
-        </w:rPr>
-        <w:t>]</w:t>
-      </w:r>
-      <w:r>
-        <w:rPr>
-          <w:rFonts w:ascii="Courier New" w:hAnsi="Courier New" w:cs="Courier New"/>
-          <w:color w:val="000000"/>
-          <w:sz w:val="20"/>
-          <w:szCs w:val="20"/>
-          <w:lang w:eastAsia="en-US"/>
-        </w:rPr>
-        <w:t xml:space="preserve"> </w:t>
-      </w:r>
-      <w:r>
-        <w:rPr>
-          <w:rFonts w:ascii="Century Schoolbook" w:hAnsi="Century Schoolbook"/>
-        </w:rPr>
-        <w:t xml:space="preserve">têm o prefixo </w:t>
-      </w:r>
-      <w:r>
-        <w:rPr>
-          <w:rFonts w:ascii="Century Schoolbook" w:hAnsi="Century Schoolbook"/>
-          <w:b/>
-        </w:rPr>
-        <w:t>self</w:t>
-      </w:r>
-      <w:r>
-        <w:rPr>
-          <w:rFonts w:ascii="Century Schoolbook" w:hAnsi="Century Schoolbook"/>
-        </w:rPr>
-        <w:t>. Qualquer variável</w:t>
-      </w:r>
-      <w:r>
-        <w:rPr>
-          <w:rFonts w:ascii="Century Schoolbook" w:hAnsi="Century Schoolbook"/>
-        </w:rPr>
-        <w:t xml:space="preserve"> </w:t>
-      </w:r>
-      <w:r>
-        <w:rPr>
-          <w:rFonts w:ascii="Century Schoolbook" w:hAnsi="Century Schoolbook"/>
-        </w:rPr>
-        <w:t xml:space="preserve">prefixada com </w:t>
-      </w:r>
-      <w:r>
-        <w:rPr>
-          <w:rFonts w:ascii="Century Schoolbook" w:hAnsi="Century Schoolbook"/>
-          <w:b/>
-        </w:rPr>
-        <w:t>self</w:t>
-      </w:r>
-      <w:r>
-        <w:rPr>
-          <w:rFonts w:ascii="Century Schoolbook" w:hAnsi="Century Schoolbook"/>
-        </w:rPr>
-        <w:t xml:space="preserve"> está disponível a todos os métodos da classe; além</w:t>
-      </w:r>
-      <w:r>
-        <w:rPr>
-          <w:rFonts w:ascii="Century Schoolbook" w:hAnsi="Century Schoolbook"/>
-        </w:rPr>
-        <w:t xml:space="preserve"> </w:t>
-      </w:r>
-      <w:r>
-        <w:rPr>
-          <w:rFonts w:ascii="Century Schoolbook" w:hAnsi="Century Schoolbook"/>
-        </w:rPr>
-        <w:t>disso, podemos acessar essas variáveis por meio de qualquer instância</w:t>
-      </w:r>
-      <w:r>
-        <w:rPr>
-          <w:rFonts w:ascii="Century Schoolbook" w:hAnsi="Century Schoolbook"/>
-        </w:rPr>
-        <w:t xml:space="preserve"> </w:t>
-      </w:r>
-      <w:r>
-        <w:rPr>
-          <w:rFonts w:ascii="Century Schoolbook" w:hAnsi="Century Schoolbook"/>
-        </w:rPr>
-        <w:t xml:space="preserve">criada a partir da classe. </w:t>
-      </w:r>
-      <w:r>
-        <w:rPr>
-          <w:rFonts w:ascii="Century Schoolbook" w:hAnsi="Century Schoolbook"/>
-          <w:b/>
-        </w:rPr>
-        <w:t>self.n</w:t>
-      </w:r>
-      <w:r>
-        <w:rPr>
-          <w:rFonts w:ascii="Century Schoolbook" w:hAnsi="Century Schoolbook"/>
-          <w:b/>
-        </w:rPr>
-        <w:t>o</w:t>
-      </w:r>
-      <w:r>
-        <w:rPr>
-          <w:rFonts w:ascii="Century Schoolbook" w:hAnsi="Century Schoolbook"/>
-          <w:b/>
-        </w:rPr>
-        <w:t>me = n</w:t>
-      </w:r>
-      <w:r>
-        <w:rPr>
-          <w:rFonts w:ascii="Century Schoolbook" w:hAnsi="Century Schoolbook"/>
-          <w:b/>
-        </w:rPr>
-        <w:t>o</w:t>
-      </w:r>
-      <w:r>
-        <w:rPr>
-          <w:rFonts w:ascii="Century Schoolbook" w:hAnsi="Century Schoolbook"/>
-          <w:b/>
-        </w:rPr>
-        <w:t>me</w:t>
-      </w:r>
-      <w:r>
-        <w:rPr>
-          <w:rFonts w:ascii="Century Schoolbook" w:hAnsi="Century Schoolbook"/>
-        </w:rPr>
-        <w:t xml:space="preserve"> usa o valor armazenado no</w:t>
-      </w:r>
-      <w:r>
-        <w:rPr>
-          <w:rFonts w:ascii="Century Schoolbook" w:hAnsi="Century Schoolbook"/>
-        </w:rPr>
-        <w:t xml:space="preserve"> </w:t>
-      </w:r>
-      <w:r>
-        <w:rPr>
-          <w:rFonts w:ascii="Century Schoolbook" w:hAnsi="Century Schoolbook"/>
-        </w:rPr>
-        <w:t>parâmetro n</w:t>
-      </w:r>
-      <w:r>
-        <w:rPr>
-          <w:rFonts w:ascii="Century Schoolbook" w:hAnsi="Century Schoolbook"/>
-        </w:rPr>
-        <w:t>o</w:t>
-      </w:r>
-      <w:r>
-        <w:rPr>
-          <w:rFonts w:ascii="Century Schoolbook" w:hAnsi="Century Schoolbook"/>
-        </w:rPr>
-        <w:t>me e o armazena na variável n</w:t>
-      </w:r>
-      <w:r>
-        <w:rPr>
-          <w:rFonts w:ascii="Century Schoolbook" w:hAnsi="Century Schoolbook"/>
-        </w:rPr>
-        <w:t>o</w:t>
-      </w:r>
-      <w:r>
-        <w:rPr>
-          <w:rFonts w:ascii="Century Schoolbook" w:hAnsi="Century Schoolbook"/>
-        </w:rPr>
-        <w:t>me, que é então associada à</w:t>
-      </w:r>
-      <w:r>
-        <w:rPr>
-          <w:rFonts w:ascii="Century Schoolbook" w:hAnsi="Century Schoolbook"/>
-        </w:rPr>
-        <w:t xml:space="preserve"> </w:t>
-      </w:r>
-      <w:r>
-        <w:rPr>
-          <w:rFonts w:ascii="Century Schoolbook" w:hAnsi="Century Schoolbook"/>
-        </w:rPr>
-        <w:t xml:space="preserve">instância criada. O mesmo processo ocorre com </w:t>
-      </w:r>
-      <w:r>
-        <w:rPr>
-          <w:rFonts w:ascii="Century Schoolbook" w:hAnsi="Century Schoolbook"/>
-          <w:b/>
-        </w:rPr>
-        <w:t>self.</w:t>
-      </w:r>
-      <w:r>
-        <w:rPr>
-          <w:rFonts w:ascii="Century Schoolbook" w:hAnsi="Century Schoolbook"/>
-          <w:b/>
-        </w:rPr>
-        <w:t>minimo</w:t>
-      </w:r>
-      <w:r>
-        <w:rPr>
-          <w:rFonts w:ascii="Century Schoolbook" w:hAnsi="Century Schoolbook"/>
-          <w:b/>
-        </w:rPr>
-        <w:t xml:space="preserve"> = </w:t>
-      </w:r>
-      <w:r>
-        <w:rPr>
-          <w:rFonts w:ascii="Century Schoolbook" w:hAnsi="Century Schoolbook"/>
-          <w:b/>
-        </w:rPr>
-        <w:t>minimo</w:t>
-      </w:r>
-      <w:r>
-        <w:rPr>
-          <w:rFonts w:ascii="Century Schoolbook" w:hAnsi="Century Schoolbook"/>
-        </w:rPr>
-        <w:t xml:space="preserve"> e </w:t>
-      </w:r>
-      <w:r>
-        <w:rPr>
-          <w:rFonts w:ascii="Century Schoolbook" w:hAnsi="Century Schoolbook"/>
-          <w:b/>
-        </w:rPr>
-        <w:t>self.maximo = maximo</w:t>
-      </w:r>
-      <w:r>
-        <w:rPr>
-          <w:rFonts w:ascii="Century Schoolbook" w:hAnsi="Century Schoolbook"/>
-        </w:rPr>
-        <w:t>. Variáveis</w:t>
-      </w:r>
-      <w:r>
-        <w:rPr>
-          <w:rFonts w:ascii="Century Schoolbook" w:hAnsi="Century Schoolbook"/>
-        </w:rPr>
-        <w:t xml:space="preserve"> </w:t>
-      </w:r>
-      <w:r>
-        <w:rPr>
-          <w:rFonts w:ascii="Century Schoolbook" w:hAnsi="Century Schoolbook"/>
-        </w:rPr>
-        <w:t>como essas, acessíveis por meio de instâncias, são chamadas de</w:t>
-      </w:r>
-      <w:r>
-        <w:rPr>
-          <w:rFonts w:ascii="Century Schoolbook" w:hAnsi="Century Schoolbook"/>
-        </w:rPr>
-        <w:t xml:space="preserve"> </w:t>
-      </w:r>
-      <w:r>
-        <w:rPr>
-          <w:rFonts w:ascii="Century Schoolbook" w:hAnsi="Century Schoolbook"/>
-        </w:rPr>
-        <w:t>atributos.</w:t>
-      </w:r>
-    </w:p>
-    <w:p>
-      <w:pPr>
-        <w:jc w:val="both"/>
-        <w:rPr>
-          <w:rFonts w:ascii="Century Schoolbook" w:hAnsi="Century Schoolbook"/>
-        </w:rPr>
-      </w:pPr>
-    </w:p>
-    <w:p>
-      <w:pPr>
-        <w:jc w:val="both"/>
-        <w:rPr>
-          <w:rFonts w:ascii="Century Schoolbook" w:hAnsi="Century Schoolbook"/>
-        </w:rPr>
-      </w:pPr>
-      <w:r>
-        <w:rPr>
-          <w:rFonts w:ascii="Century Schoolbook" w:hAnsi="Century Schoolbook"/>
-        </w:rPr>
         <w:t xml:space="preserve">Em </w:t>
       </w:r>
       <w:r>
@@ -2396,7 +3280,6 @@
         <w:rPr>
           <w:rFonts w:ascii="Century Schoolbook" w:hAnsi="Century Schoolbook"/>
         </w:rPr>
-        <w:lastRenderedPageBreak/>
         <w:t xml:space="preserve">Pense em uma classe como um conjunto de instruções para criar uma instância. A classe </w:t>
       </w:r>
       <w:r>
@@ -2472,6 +3355,16 @@
           <w:szCs w:val="20"/>
           <w:lang w:eastAsia="en-US"/>
         </w:rPr>
+        <w:t>, [010]</w:t>
+      </w:r>
+      <w:r>
+        <w:rPr>
+          <w:rFonts w:ascii="Courier New" w:hAnsi="Courier New" w:cs="Courier New"/>
+          <w:color w:val="000000"/>
+          <w:sz w:val="20"/>
+          <w:szCs w:val="20"/>
+          <w:lang w:eastAsia="en-US"/>
+        </w:rPr>
         <w:t xml:space="preserve"> </w:t>
       </w:r>
       <w:r>
@@ -2498,7 +3391,17 @@
           <w:szCs w:val="20"/>
           <w:lang w:eastAsia="en-US"/>
         </w:rPr>
-        <w:t>10</w:t>
+        <w:t>1</w:t>
+      </w:r>
+      <w:r>
+        <w:rPr>
+          <w:rFonts w:ascii="Courier New" w:hAnsi="Courier New" w:cs="Courier New"/>
+          <w:color w:val="000000"/>
+          <w:sz w:val="20"/>
+          <w:szCs w:val="20"/>
+          <w:lang w:eastAsia="en-US"/>
+        </w:rPr>
+        <w:t>1</w:t>
       </w:r>
       <w:r>
         <w:rPr>
@@ -2530,6 +3433,12 @@
         <w:rPr>
           <w:rFonts w:ascii="Century Schoolbook" w:hAnsi="Century Schoolbook"/>
         </w:rPr>
+        <w:t xml:space="preserve">os </w:t>
+      </w:r>
+      <w:r>
+        <w:rPr>
+          <w:rFonts w:ascii="Century Schoolbook" w:hAnsi="Century Schoolbook"/>
+        </w:rPr>
         <w:t>parâmetros específicos</w:t>
       </w:r>
       <w:r>
@@ -2549,7 +3458,7 @@
         <w:rPr>
           <w:rFonts w:ascii="Century Schoolbook" w:hAnsi="Century Schoolbook"/>
         </w:rPr>
-        <w:t xml:space="preserve"> em </w:t>
+        <w:t xml:space="preserve"> </w:t>
       </w:r>
       <w:r>
         <w:rPr>
@@ -2641,7 +3550,19 @@
         <w:rPr>
           <w:rFonts w:ascii="Century Schoolbook" w:hAnsi="Century Schoolbook"/>
         </w:rPr>
-        <w:t>Para acessar os atributos de uma instância utilize a notação de ponto.</w:t>
+        <w:t>Para acessar os atributos de uma instância utiliz</w:t>
+      </w:r>
+      <w:r>
+        <w:rPr>
+          <w:rFonts w:ascii="Century Schoolbook" w:hAnsi="Century Schoolbook"/>
+        </w:rPr>
+        <w:t>amos</w:t>
+      </w:r>
+      <w:r>
+        <w:rPr>
+          <w:rFonts w:ascii="Century Schoolbook" w:hAnsi="Century Schoolbook"/>
+        </w:rPr>
+        <w:t xml:space="preserve"> a notação de ponto.</w:t>
       </w:r>
       <w:r>
         <w:rPr>
@@ -2673,7 +3594,17 @@
           <w:szCs w:val="20"/>
           <w:lang w:eastAsia="en-US"/>
         </w:rPr>
-        <w:t>12</w:t>
+        <w:t>1</w:t>
+      </w:r>
+      <w:r>
+        <w:rPr>
+          <w:rFonts w:ascii="Courier New" w:hAnsi="Courier New" w:cs="Courier New"/>
+          <w:color w:val="000000"/>
+          <w:sz w:val="20"/>
+          <w:szCs w:val="20"/>
+          <w:lang w:eastAsia="en-US"/>
+        </w:rPr>
+        <w:t>3</w:t>
       </w:r>
       <w:r>
         <w:rPr>
@@ -2975,7 +3906,6 @@
       <w:pPr>
         <w:rPr>
           <w:rFonts w:ascii="Century Schoolbook" w:hAnsi="Century Schoolbook"/>
-          <w:b/>
           <w:lang w:val="en-US"/>
         </w:rPr>
       </w:pPr>
@@ -3017,23 +3947,6 @@
         </w:rPr>
         <w:t xml:space="preserve"> I</w:t>
       </w:r>
-    </w:p>
-    <w:p>
-      <w:pPr>
-        <w:rPr>
-          <w:rFonts w:ascii="Century Schoolbook" w:hAnsi="Century Schoolbook"/>
-          <w:b/>
-          <w:lang w:val="en-US"/>
-        </w:rPr>
-      </w:pPr>
-    </w:p>
-    <w:p>
-      <w:pPr>
-        <w:rPr>
-          <w:rFonts w:ascii="Century Schoolbook" w:hAnsi="Century Schoolbook"/>
-          <w:lang w:val="en-US"/>
-        </w:rPr>
-      </w:pPr>
       <w:bookmarkStart w:id="0" w:name="_GoBack"/>
       <w:bookmarkEnd w:id="0"/>
     </w:p>
@@ -3045,6 +3958,86 @@
     </w:sectPr>
   </w:body>
 </w:document>
+</file>
+
+<file path=word/endnotes.xml><?xml version="1.0" encoding="utf-8"?>
+<w:endnotes xmlns:wpc="http://schemas.microsoft.com/office/word/2010/wordprocessingCanvas" xmlns:mc="http://schemas.openxmlformats.org/markup-compatibility/2006" xmlns:o="urn:schemas-microsoft-com:office:office" xmlns:r="http://schemas.openxmlformats.org/officeDocument/2006/relationships" xmlns:m="http://schemas.openxmlformats.org/officeDocument/2006/math" xmlns:v="urn:schemas-microsoft-com:vml" xmlns:wp14="http://schemas.microsoft.com/office/word/2010/wordprocessingDrawing" xmlns:wp="http://schemas.openxmlformats.org/drawingml/2006/wordprocessingDrawing" xmlns:w10="urn:schemas-microsoft-com:office:word" xmlns:w="http://schemas.openxmlformats.org/wordprocessingml/2006/main" xmlns:w14="http://schemas.microsoft.com/office/word/2010/wordml" xmlns:wpg="http://schemas.microsoft.com/office/word/2010/wordprocessingGroup" xmlns:wpi="http://schemas.microsoft.com/office/word/2010/wordprocessingInk" xmlns:wne="http://schemas.microsoft.com/office/word/2006/wordml" xmlns:wps="http://schemas.microsoft.com/office/word/2010/wordprocessingShape" mc:Ignorable="w14 wp14">
+  <w:endnote w:type="separator" w:id="-1">
+    <w:p>
+      <w:pPr>
+        <w:spacing w:line="240" w:lineRule="auto"/>
+      </w:pPr>
+      <w:r>
+        <w:separator/>
+      </w:r>
+    </w:p>
+  </w:endnote>
+  <w:endnote w:type="continuationSeparator" w:id="0">
+    <w:p>
+      <w:pPr>
+        <w:spacing w:line="240" w:lineRule="auto"/>
+      </w:pPr>
+      <w:r>
+        <w:continuationSeparator/>
+      </w:r>
+    </w:p>
+  </w:endnote>
+</w:endnotes>
+</file>
+
+<file path=word/footnotes.xml><?xml version="1.0" encoding="utf-8"?>
+<w:footnotes xmlns:wpc="http://schemas.microsoft.com/office/word/2010/wordprocessingCanvas" xmlns:mc="http://schemas.openxmlformats.org/markup-compatibility/2006" xmlns:o="urn:schemas-microsoft-com:office:office" xmlns:r="http://schemas.openxmlformats.org/officeDocument/2006/relationships" xmlns:m="http://schemas.openxmlformats.org/officeDocument/2006/math" xmlns:v="urn:schemas-microsoft-com:vml" xmlns:wp14="http://schemas.microsoft.com/office/word/2010/wordprocessingDrawing" xmlns:wp="http://schemas.openxmlformats.org/drawingml/2006/wordprocessingDrawing" xmlns:w10="urn:schemas-microsoft-com:office:word" xmlns:w="http://schemas.openxmlformats.org/wordprocessingml/2006/main" xmlns:w14="http://schemas.microsoft.com/office/word/2010/wordml" xmlns:wpg="http://schemas.microsoft.com/office/word/2010/wordprocessingGroup" xmlns:wpi="http://schemas.microsoft.com/office/word/2010/wordprocessingInk" xmlns:wne="http://schemas.microsoft.com/office/word/2006/wordml" xmlns:wps="http://schemas.microsoft.com/office/word/2010/wordprocessingShape" mc:Ignorable="w14 wp14">
+  <w:footnote w:type="separator" w:id="-1">
+    <w:p>
+      <w:pPr>
+        <w:spacing w:line="240" w:lineRule="auto"/>
+      </w:pPr>
+      <w:r>
+        <w:separator/>
+      </w:r>
+    </w:p>
+  </w:footnote>
+  <w:footnote w:type="continuationSeparator" w:id="0">
+    <w:p>
+      <w:pPr>
+        <w:spacing w:line="240" w:lineRule="auto"/>
+      </w:pPr>
+      <w:r>
+        <w:continuationSeparator/>
+      </w:r>
+    </w:p>
+  </w:footnote>
+  <w:footnote w:id="1">
+    <w:p>
+      <w:pPr>
+        <w:pStyle w:val="Textodenotaderodap"/>
+        <w:rPr>
+          <w:lang w:val="en-US"/>
+        </w:rPr>
+      </w:pPr>
+      <w:r>
+        <w:rPr>
+          <w:rStyle w:val="Refdenotaderodap"/>
+        </w:rPr>
+        <w:footnoteRef/>
+      </w:r>
+      <w:r>
+        <w:t xml:space="preserve"> </w:t>
+      </w:r>
+      <w:hyperlink r:id="rId1" w:history="1">
+        <w:r>
+          <w:rPr>
+            <w:rStyle w:val="Hyperlink"/>
+          </w:rPr>
+          <w:t>https://docs.python.org/pt-br/3/tutorial/classes.html</w:t>
+        </w:r>
+      </w:hyperlink>
+      <w:r>
+        <w:t xml:space="preserve"> </w:t>
+      </w:r>
+    </w:p>
+  </w:footnote>
+</w:footnotes>
 </file>
 
 <file path=word/styles.xml><?xml version="1.0" encoding="utf-8"?>
@@ -3263,6 +4256,99 @@
       </w:tblBorders>
     </w:tblPr>
   </w:style>
+  <w:style w:type="character" w:styleId="TextodoEspaoReservado">
+    <w:name w:val="Placeholder Text"/>
+    <w:basedOn w:val="Fontepargpadro"/>
+    <w:uiPriority w:val="99"/>
+    <w:semiHidden/>
+    <w:rsid w:val="0014791B"/>
+    <w:rPr>
+      <w:color w:val="808080"/>
+    </w:rPr>
+  </w:style>
+  <w:style w:type="paragraph" w:styleId="Textodebalo">
+    <w:name w:val="Balloon Text"/>
+    <w:basedOn w:val="Normal"/>
+    <w:link w:val="TextodebaloChar"/>
+    <w:uiPriority w:val="99"/>
+    <w:semiHidden/>
+    <w:unhideWhenUsed/>
+    <w:rsid w:val="0014791B"/>
+    <w:pPr>
+      <w:spacing w:line="240" w:lineRule="auto"/>
+    </w:pPr>
+    <w:rPr>
+      <w:rFonts w:ascii="Tahoma" w:hAnsi="Tahoma" w:cs="Tahoma"/>
+      <w:sz w:val="16"/>
+      <w:szCs w:val="16"/>
+    </w:rPr>
+  </w:style>
+  <w:style w:type="character" w:customStyle="1" w:styleId="TextodebaloChar">
+    <w:name w:val="Texto de balão Char"/>
+    <w:basedOn w:val="Fontepargpadro"/>
+    <w:link w:val="Textodebalo"/>
+    <w:uiPriority w:val="99"/>
+    <w:semiHidden/>
+    <w:rsid w:val="0014791B"/>
+    <w:rPr>
+      <w:rFonts w:ascii="Tahoma" w:hAnsi="Tahoma" w:cs="Tahoma"/>
+      <w:sz w:val="16"/>
+      <w:szCs w:val="16"/>
+      <w:lang w:val="pt-BR" w:eastAsia="pt-BR"/>
+    </w:rPr>
+  </w:style>
+  <w:style w:type="paragraph" w:styleId="Textodenotaderodap">
+    <w:name w:val="footnote text"/>
+    <w:basedOn w:val="Normal"/>
+    <w:link w:val="TextodenotaderodapChar"/>
+    <w:uiPriority w:val="99"/>
+    <w:semiHidden/>
+    <w:unhideWhenUsed/>
+    <w:rsid w:val="001D476F"/>
+    <w:pPr>
+      <w:spacing w:line="240" w:lineRule="auto"/>
+    </w:pPr>
+    <w:rPr>
+      <w:sz w:val="20"/>
+      <w:szCs w:val="20"/>
+    </w:rPr>
+  </w:style>
+  <w:style w:type="character" w:customStyle="1" w:styleId="TextodenotaderodapChar">
+    <w:name w:val="Texto de nota de rodapé Char"/>
+    <w:basedOn w:val="Fontepargpadro"/>
+    <w:link w:val="Textodenotaderodap"/>
+    <w:uiPriority w:val="99"/>
+    <w:semiHidden/>
+    <w:rsid w:val="001D476F"/>
+    <w:rPr>
+      <w:rFonts w:ascii="Arial Narrow" w:hAnsi="Arial Narrow" w:cs="Times New Roman"/>
+      <w:sz w:val="20"/>
+      <w:szCs w:val="20"/>
+      <w:lang w:val="pt-BR" w:eastAsia="pt-BR"/>
+    </w:rPr>
+  </w:style>
+  <w:style w:type="character" w:styleId="Refdenotaderodap">
+    <w:name w:val="footnote reference"/>
+    <w:basedOn w:val="Fontepargpadro"/>
+    <w:uiPriority w:val="99"/>
+    <w:semiHidden/>
+    <w:unhideWhenUsed/>
+    <w:rsid w:val="001D476F"/>
+    <w:rPr>
+      <w:vertAlign w:val="superscript"/>
+    </w:rPr>
+  </w:style>
+  <w:style w:type="character" w:styleId="Hyperlink">
+    <w:name w:val="Hyperlink"/>
+    <w:basedOn w:val="Fontepargpadro"/>
+    <w:uiPriority w:val="99"/>
+    <w:unhideWhenUsed/>
+    <w:rsid w:val="001D476F"/>
+    <w:rPr>
+      <w:color w:val="0000FF" w:themeColor="hyperlink"/>
+      <w:u w:val="single"/>
+    </w:rPr>
+  </w:style>
 </w:styles>
 </file>
 
@@ -3481,6 +4567,99 @@
         <w:insideV w:val="single" w:sz="4" w:space="0" w:color="auto"/>
       </w:tblBorders>
     </w:tblPr>
+  </w:style>
+  <w:style w:type="character" w:styleId="TextodoEspaoReservado">
+    <w:name w:val="Placeholder Text"/>
+    <w:basedOn w:val="Fontepargpadro"/>
+    <w:uiPriority w:val="99"/>
+    <w:semiHidden/>
+    <w:rsid w:val="0014791B"/>
+    <w:rPr>
+      <w:color w:val="808080"/>
+    </w:rPr>
+  </w:style>
+  <w:style w:type="paragraph" w:styleId="Textodebalo">
+    <w:name w:val="Balloon Text"/>
+    <w:basedOn w:val="Normal"/>
+    <w:link w:val="TextodebaloChar"/>
+    <w:uiPriority w:val="99"/>
+    <w:semiHidden/>
+    <w:unhideWhenUsed/>
+    <w:rsid w:val="0014791B"/>
+    <w:pPr>
+      <w:spacing w:line="240" w:lineRule="auto"/>
+    </w:pPr>
+    <w:rPr>
+      <w:rFonts w:ascii="Tahoma" w:hAnsi="Tahoma" w:cs="Tahoma"/>
+      <w:sz w:val="16"/>
+      <w:szCs w:val="16"/>
+    </w:rPr>
+  </w:style>
+  <w:style w:type="character" w:customStyle="1" w:styleId="TextodebaloChar">
+    <w:name w:val="Texto de balão Char"/>
+    <w:basedOn w:val="Fontepargpadro"/>
+    <w:link w:val="Textodebalo"/>
+    <w:uiPriority w:val="99"/>
+    <w:semiHidden/>
+    <w:rsid w:val="0014791B"/>
+    <w:rPr>
+      <w:rFonts w:ascii="Tahoma" w:hAnsi="Tahoma" w:cs="Tahoma"/>
+      <w:sz w:val="16"/>
+      <w:szCs w:val="16"/>
+      <w:lang w:val="pt-BR" w:eastAsia="pt-BR"/>
+    </w:rPr>
+  </w:style>
+  <w:style w:type="paragraph" w:styleId="Textodenotaderodap">
+    <w:name w:val="footnote text"/>
+    <w:basedOn w:val="Normal"/>
+    <w:link w:val="TextodenotaderodapChar"/>
+    <w:uiPriority w:val="99"/>
+    <w:semiHidden/>
+    <w:unhideWhenUsed/>
+    <w:rsid w:val="001D476F"/>
+    <w:pPr>
+      <w:spacing w:line="240" w:lineRule="auto"/>
+    </w:pPr>
+    <w:rPr>
+      <w:sz w:val="20"/>
+      <w:szCs w:val="20"/>
+    </w:rPr>
+  </w:style>
+  <w:style w:type="character" w:customStyle="1" w:styleId="TextodenotaderodapChar">
+    <w:name w:val="Texto de nota de rodapé Char"/>
+    <w:basedOn w:val="Fontepargpadro"/>
+    <w:link w:val="Textodenotaderodap"/>
+    <w:uiPriority w:val="99"/>
+    <w:semiHidden/>
+    <w:rsid w:val="001D476F"/>
+    <w:rPr>
+      <w:rFonts w:ascii="Arial Narrow" w:hAnsi="Arial Narrow" w:cs="Times New Roman"/>
+      <w:sz w:val="20"/>
+      <w:szCs w:val="20"/>
+      <w:lang w:val="pt-BR" w:eastAsia="pt-BR"/>
+    </w:rPr>
+  </w:style>
+  <w:style w:type="character" w:styleId="Refdenotaderodap">
+    <w:name w:val="footnote reference"/>
+    <w:basedOn w:val="Fontepargpadro"/>
+    <w:uiPriority w:val="99"/>
+    <w:semiHidden/>
+    <w:unhideWhenUsed/>
+    <w:rsid w:val="001D476F"/>
+    <w:rPr>
+      <w:vertAlign w:val="superscript"/>
+    </w:rPr>
+  </w:style>
+  <w:style w:type="character" w:styleId="Hyperlink">
+    <w:name w:val="Hyperlink"/>
+    <w:basedOn w:val="Fontepargpadro"/>
+    <w:uiPriority w:val="99"/>
+    <w:unhideWhenUsed/>
+    <w:rsid w:val="001D476F"/>
+    <w:rPr>
+      <w:color w:val="0000FF" w:themeColor="hyperlink"/>
+      <w:u w:val="single"/>
+    </w:rPr>
   </w:style>
 </w:styles>
 </file>
@@ -3768,4 +4947,16 @@
   <a:objectDefaults/>
   <a:extraClrSchemeLst/>
 </a:theme>
+</file>
+
+<file path=customXml/item1.xml><?xml version="1.0" encoding="utf-8"?>
+<b:Sources xmlns:b="http://schemas.openxmlformats.org/officeDocument/2006/bibliography" xmlns="http://schemas.openxmlformats.org/officeDocument/2006/bibliography" SelectedStyle="\ABNT_Author.XSL" StyleName="ABNT NBR 6023:2002*"/>
+</file>
+
+<file path=customXml/itemProps1.xml><?xml version="1.0" encoding="utf-8"?>
+<ds:datastoreItem xmlns:ds="http://schemas.openxmlformats.org/officeDocument/2006/customXml" ds:itemID="{22EDDE9F-3CD8-46EA-A350-53591D22B876}">
+  <ds:schemaRefs>
+    <ds:schemaRef ds:uri="http://schemas.openxmlformats.org/officeDocument/2006/bibliography"/>
+  </ds:schemaRefs>
+</ds:datastoreItem>
 </file>
</xml_diff>